<commit_message>
Updating materials for Thursday and Friday
</commit_message>
<xml_diff>
--- a/doc/ML-Session1.docx
+++ b/doc/ML-Session1.docx
@@ -136,33 +136,21 @@
         <w:t xml:space="preserve">Session 2: </w:t>
       </w:r>
       <w:r>
-        <w:t>Deep Learning using Keras &amp; Tensorflow</w:t>
-      </w:r>
-    </w:p>
-    <w:p/>
-    <w:p>
-      <w:pPr>
-        <w:rPr>
-          <w:b/>
-        </w:rPr>
-      </w:pPr>
-      <w:r>
-        <w:rPr>
-          <w:b/>
-        </w:rPr>
-        <w:t>Brief Machine Learning introduction</w:t>
-      </w:r>
-      <w:r>
-        <w:rPr>
-          <w:b/>
-        </w:rPr>
-        <w:t>:</w:t>
-      </w:r>
-    </w:p>
-    <w:p>
-      <w:r>
-        <w:t>(slides)</w:t>
-      </w:r>
+        <w:t xml:space="preserve">Deep Learning using </w:t>
+      </w:r>
+      <w:proofErr w:type="spellStart"/>
+      <w:r>
+        <w:t>Keras</w:t>
+      </w:r>
+      <w:proofErr w:type="spellEnd"/>
+      <w:r>
+        <w:t xml:space="preserve"> &amp; </w:t>
+      </w:r>
+      <w:proofErr w:type="spellStart"/>
+      <w:r>
+        <w:t>Tensorflow</w:t>
+      </w:r>
+      <w:proofErr w:type="spellEnd"/>
     </w:p>
     <w:p/>
     <w:p>
@@ -258,7 +246,15 @@
         </w:numPr>
       </w:pPr>
       <w:r>
-        <w:t>Conditionals (if, elif, else) (also explain indenting for code blocks)</w:t>
+        <w:t xml:space="preserve">Conditionals (if, </w:t>
+      </w:r>
+      <w:proofErr w:type="spellStart"/>
+      <w:r>
+        <w:t>elif</w:t>
+      </w:r>
+      <w:proofErr w:type="spellEnd"/>
+      <w:r>
+        <w:t>, else) (also explain indenting for code blocks)</w:t>
       </w:r>
     </w:p>
     <w:p>
@@ -300,13 +296,29 @@
         </w:numPr>
       </w:pPr>
       <w:r>
-        <w:t>writing a function (</w:t>
+        <w:t xml:space="preserve">writing a function </w:t>
+      </w:r>
+      <w:proofErr w:type="gramStart"/>
+      <w:r>
+        <w:t>(</w:t>
       </w:r>
       <w:r>
         <w:t xml:space="preserve"> </w:t>
       </w:r>
       <w:r>
-        <w:t>def myFunction():</w:t>
+        <w:t>def</w:t>
+      </w:r>
+      <w:proofErr w:type="gramEnd"/>
+      <w:r>
+        <w:t xml:space="preserve"> </w:t>
+      </w:r>
+      <w:proofErr w:type="spellStart"/>
+      <w:r>
+        <w:t>myFunction</w:t>
+      </w:r>
+      <w:proofErr w:type="spellEnd"/>
+      <w:r>
+        <w:t>():</w:t>
       </w:r>
       <w:r>
         <w:t xml:space="preserve"> )</w:t>
@@ -321,7 +333,15 @@
         </w:numPr>
       </w:pPr>
       <w:r>
-        <w:t>Importing (show numpy and pandas)</w:t>
+        <w:t xml:space="preserve">Importing (show </w:t>
+      </w:r>
+      <w:proofErr w:type="spellStart"/>
+      <w:r>
+        <w:t>numpy</w:t>
+      </w:r>
+      <w:proofErr w:type="spellEnd"/>
+      <w:r>
+        <w:t xml:space="preserve"> and pandas)</w:t>
       </w:r>
     </w:p>
     <w:p>
@@ -383,7 +403,21 @@
         <w:rPr>
           <w:b/>
         </w:rPr>
-        <w:t>Working with Numpy Arrays:</w:t>
+        <w:t xml:space="preserve">Working with </w:t>
+      </w:r>
+      <w:proofErr w:type="spellStart"/>
+      <w:r>
+        <w:rPr>
+          <w:b/>
+        </w:rPr>
+        <w:t>Numpy</w:t>
+      </w:r>
+      <w:proofErr w:type="spellEnd"/>
+      <w:r>
+        <w:rPr>
+          <w:b/>
+        </w:rPr>
+        <w:t xml:space="preserve"> Arrays:</w:t>
       </w:r>
     </w:p>
     <w:p>
@@ -420,7 +454,23 @@
           <w:b/>
           <w:i/>
         </w:rPr>
-        <w:t xml:space="preserve"> a numpy array from a list:</w:t>
+        <w:t xml:space="preserve"> a </w:t>
+      </w:r>
+      <w:proofErr w:type="spellStart"/>
+      <w:r>
+        <w:rPr>
+          <w:b/>
+          <w:i/>
+        </w:rPr>
+        <w:t>numpy</w:t>
+      </w:r>
+      <w:proofErr w:type="spellEnd"/>
+      <w:r>
+        <w:rPr>
+          <w:b/>
+          <w:i/>
+        </w:rPr>
+        <w:t xml:space="preserve"> array from a list:</w:t>
       </w:r>
     </w:p>
     <w:p/>
@@ -445,11 +495,21 @@
                 <w:rFonts w:ascii="Courier" w:hAnsi="Courier"/>
               </w:rPr>
             </w:pPr>
-            <w:r>
-              <w:rPr>
-                <w:rFonts w:ascii="Courier" w:hAnsi="Courier"/>
-              </w:rPr>
-              <w:t>np.array([2,4,6,8])</w:t>
+            <w:proofErr w:type="spellStart"/>
+            <w:proofErr w:type="gramStart"/>
+            <w:r>
+              <w:rPr>
+                <w:rFonts w:ascii="Courier" w:hAnsi="Courier"/>
+              </w:rPr>
+              <w:t>np.array</w:t>
+            </w:r>
+            <w:proofErr w:type="spellEnd"/>
+            <w:proofErr w:type="gramEnd"/>
+            <w:r>
+              <w:rPr>
+                <w:rFonts w:ascii="Courier" w:hAnsi="Courier"/>
+              </w:rPr>
+              <w:t>([2,4,6,8])</w:t>
             </w:r>
           </w:p>
         </w:tc>
@@ -521,11 +581,21 @@
             </w:r>
           </w:p>
           <w:p>
-            <w:r>
-              <w:rPr>
-                <w:rFonts w:ascii="Courier" w:hAnsi="Courier"/>
-              </w:rPr>
-              <w:t>np.array(a)</w:t>
+            <w:proofErr w:type="spellStart"/>
+            <w:proofErr w:type="gramStart"/>
+            <w:r>
+              <w:rPr>
+                <w:rFonts w:ascii="Courier" w:hAnsi="Courier"/>
+              </w:rPr>
+              <w:t>np.array</w:t>
+            </w:r>
+            <w:proofErr w:type="spellEnd"/>
+            <w:proofErr w:type="gramEnd"/>
+            <w:r>
+              <w:rPr>
+                <w:rFonts w:ascii="Courier" w:hAnsi="Courier"/>
+              </w:rPr>
+              <w:t>(a)</w:t>
             </w:r>
           </w:p>
         </w:tc>
@@ -569,11 +639,21 @@
                 <w:rFonts w:ascii="Courier" w:hAnsi="Courier"/>
               </w:rPr>
             </w:pPr>
-            <w:r>
-              <w:rPr>
-                <w:rFonts w:ascii="Courier" w:hAnsi="Courier"/>
-              </w:rPr>
-              <w:t xml:space="preserve">np.array([[2,4,6,8], </w:t>
+            <w:proofErr w:type="spellStart"/>
+            <w:proofErr w:type="gramStart"/>
+            <w:r>
+              <w:rPr>
+                <w:rFonts w:ascii="Courier" w:hAnsi="Courier"/>
+              </w:rPr>
+              <w:t>np.array</w:t>
+            </w:r>
+            <w:proofErr w:type="spellEnd"/>
+            <w:proofErr w:type="gramEnd"/>
+            <w:r>
+              <w:rPr>
+                <w:rFonts w:ascii="Courier" w:hAnsi="Courier"/>
+              </w:rPr>
+              <w:t xml:space="preserve">([[2,4,6,8], </w:t>
             </w:r>
           </w:p>
           <w:p>
@@ -593,37 +673,42 @@
         </w:tc>
       </w:tr>
     </w:tbl>
-    <w:p/>
-    <w:p/>
-    <w:p/>
-    <w:p>
-      <w:pPr>
-        <w:rPr>
-          <w:b/>
-        </w:rPr>
-      </w:pPr>
-    </w:p>
-    <w:p>
-      <w:pPr>
-        <w:rPr>
-          <w:b/>
-          <w:i/>
-        </w:rPr>
-      </w:pPr>
-      <w:r>
-        <w:rPr>
-          <w:b/>
-          <w:i/>
-        </w:rPr>
-        <w:lastRenderedPageBreak/>
+    <w:p>
+      <w:pPr>
+        <w:rPr>
+          <w:b/>
+        </w:rPr>
+      </w:pPr>
+    </w:p>
+    <w:p>
+      <w:pPr>
+        <w:rPr>
+          <w:b/>
+          <w:i/>
+        </w:rPr>
+      </w:pPr>
+      <w:r>
+        <w:rPr>
+          <w:b/>
+          <w:i/>
+        </w:rPr>
         <w:t xml:space="preserve">Initialize a </w:t>
       </w:r>
-      <w:r>
-        <w:rPr>
-          <w:b/>
-          <w:i/>
-        </w:rPr>
-        <w:t>numpy array using ones:</w:t>
+      <w:proofErr w:type="spellStart"/>
+      <w:r>
+        <w:rPr>
+          <w:b/>
+          <w:i/>
+        </w:rPr>
+        <w:t>numpy</w:t>
+      </w:r>
+      <w:proofErr w:type="spellEnd"/>
+      <w:r>
+        <w:rPr>
+          <w:b/>
+          <w:i/>
+        </w:rPr>
+        <w:t xml:space="preserve"> array using ones:</w:t>
       </w:r>
     </w:p>
     <w:p/>
@@ -648,11 +733,33 @@
                 <w:rFonts w:ascii="Courier" w:hAnsi="Courier"/>
               </w:rPr>
             </w:pPr>
-            <w:r>
-              <w:rPr>
-                <w:rFonts w:ascii="Courier" w:hAnsi="Courier"/>
-              </w:rPr>
-              <w:t>m  = np.ones((10, 5))</w:t>
+            <w:proofErr w:type="gramStart"/>
+            <w:r>
+              <w:rPr>
+                <w:rFonts w:ascii="Courier" w:hAnsi="Courier"/>
+              </w:rPr>
+              <w:t>m  =</w:t>
+            </w:r>
+            <w:proofErr w:type="gramEnd"/>
+            <w:r>
+              <w:rPr>
+                <w:rFonts w:ascii="Courier" w:hAnsi="Courier"/>
+              </w:rPr>
+              <w:t xml:space="preserve"> </w:t>
+            </w:r>
+            <w:proofErr w:type="spellStart"/>
+            <w:r>
+              <w:rPr>
+                <w:rFonts w:ascii="Courier" w:hAnsi="Courier"/>
+              </w:rPr>
+              <w:t>np.ones</w:t>
+            </w:r>
+            <w:proofErr w:type="spellEnd"/>
+            <w:r>
+              <w:rPr>
+                <w:rFonts w:ascii="Courier" w:hAnsi="Courier"/>
+              </w:rPr>
+              <w:t>((10, 5))</w:t>
             </w:r>
           </w:p>
           <w:p>
@@ -667,19 +774,39 @@
       </w:tr>
     </w:tbl>
     <w:p/>
-    <w:p>
-      <w:pPr>
-        <w:rPr>
-          <w:b/>
-          <w:i/>
-        </w:rPr>
-      </w:pPr>
-      <w:r>
-        <w:rPr>
-          <w:b/>
-          <w:i/>
-        </w:rPr>
-        <w:t>We can check the shape using np.shape:</w:t>
+    <w:p/>
+    <w:p>
+      <w:pPr>
+        <w:rPr>
+          <w:b/>
+          <w:i/>
+        </w:rPr>
+      </w:pPr>
+      <w:r>
+        <w:rPr>
+          <w:b/>
+          <w:i/>
+        </w:rPr>
+        <w:lastRenderedPageBreak/>
+        <w:t xml:space="preserve">We can check the shape using </w:t>
+      </w:r>
+      <w:proofErr w:type="spellStart"/>
+      <w:proofErr w:type="gramStart"/>
+      <w:r>
+        <w:rPr>
+          <w:b/>
+          <w:i/>
+        </w:rPr>
+        <w:t>np.shape</w:t>
+      </w:r>
+      <w:proofErr w:type="spellEnd"/>
+      <w:proofErr w:type="gramEnd"/>
+      <w:r>
+        <w:rPr>
+          <w:b/>
+          <w:i/>
+        </w:rPr>
+        <w:t>:</w:t>
       </w:r>
     </w:p>
     <w:p>
@@ -711,11 +838,21 @@
                 <w:rFonts w:ascii="Courier" w:hAnsi="Courier"/>
               </w:rPr>
             </w:pPr>
-            <w:r>
-              <w:rPr>
-                <w:rFonts w:ascii="Courier" w:hAnsi="Courier"/>
-              </w:rPr>
-              <w:t>np.shape(m)</w:t>
+            <w:proofErr w:type="spellStart"/>
+            <w:proofErr w:type="gramStart"/>
+            <w:r>
+              <w:rPr>
+                <w:rFonts w:ascii="Courier" w:hAnsi="Courier"/>
+              </w:rPr>
+              <w:t>np.shape</w:t>
+            </w:r>
+            <w:proofErr w:type="spellEnd"/>
+            <w:proofErr w:type="gramEnd"/>
+            <w:r>
+              <w:rPr>
+                <w:rFonts w:ascii="Courier" w:hAnsi="Courier"/>
+              </w:rPr>
+              <w:t>(m)</w:t>
             </w:r>
           </w:p>
         </w:tc>
@@ -911,12 +1048,21 @@
           <w:i/>
         </w:rPr>
       </w:pPr>
-      <w:r>
-        <w:rPr>
-          <w:b/>
-          <w:i/>
-        </w:rPr>
-        <w:t xml:space="preserve">Numpy can represent more </w:t>
+      <w:proofErr w:type="spellStart"/>
+      <w:r>
+        <w:rPr>
+          <w:b/>
+          <w:i/>
+        </w:rPr>
+        <w:t>Numpy</w:t>
+      </w:r>
+      <w:proofErr w:type="spellEnd"/>
+      <w:r>
+        <w:rPr>
+          <w:b/>
+          <w:i/>
+        </w:rPr>
+        <w:t xml:space="preserve"> can represent more </w:t>
       </w:r>
       <w:r>
         <w:rPr>
@@ -974,11 +1120,21 @@
                 <w:rFonts w:ascii="Courier" w:hAnsi="Courier"/>
               </w:rPr>
             </w:pPr>
-            <w:r>
-              <w:rPr>
-                <w:rFonts w:ascii="Courier" w:hAnsi="Courier"/>
-              </w:rPr>
-              <w:t>np.zeros((10, 5, 7</w:t>
+            <w:proofErr w:type="spellStart"/>
+            <w:proofErr w:type="gramStart"/>
+            <w:r>
+              <w:rPr>
+                <w:rFonts w:ascii="Courier" w:hAnsi="Courier"/>
+              </w:rPr>
+              <w:t>np.zeros</w:t>
+            </w:r>
+            <w:proofErr w:type="spellEnd"/>
+            <w:proofErr w:type="gramEnd"/>
+            <w:r>
+              <w:rPr>
+                <w:rFonts w:ascii="Courier" w:hAnsi="Courier"/>
+              </w:rPr>
+              <w:t>((10, 5, 7</w:t>
             </w:r>
             <w:r>
               <w:rPr>
@@ -1048,7 +1204,21 @@
         <w:rPr>
           <w:b/>
         </w:rPr>
-        <w:t>Accessing/Manipulating specific values within a numpy array:</w:t>
+        <w:t xml:space="preserve">Accessing/Manipulating specific values within a </w:t>
+      </w:r>
+      <w:proofErr w:type="spellStart"/>
+      <w:r>
+        <w:rPr>
+          <w:b/>
+        </w:rPr>
+        <w:t>numpy</w:t>
+      </w:r>
+      <w:proofErr w:type="spellEnd"/>
+      <w:r>
+        <w:rPr>
+          <w:b/>
+        </w:rPr>
+        <w:t xml:space="preserve"> array:</w:t>
       </w:r>
     </w:p>
     <w:p/>
@@ -1077,7 +1247,23 @@
               <w:rPr>
                 <w:rFonts w:ascii="Courier" w:hAnsi="Courier"/>
               </w:rPr>
-              <w:t xml:space="preserve">m = np.array([[2,4,6,8], </w:t>
+              <w:t xml:space="preserve">m = </w:t>
+            </w:r>
+            <w:proofErr w:type="spellStart"/>
+            <w:proofErr w:type="gramStart"/>
+            <w:r>
+              <w:rPr>
+                <w:rFonts w:ascii="Courier" w:hAnsi="Courier"/>
+              </w:rPr>
+              <w:t>np.array</w:t>
+            </w:r>
+            <w:proofErr w:type="spellEnd"/>
+            <w:proofErr w:type="gramEnd"/>
+            <w:r>
+              <w:rPr>
+                <w:rFonts w:ascii="Courier" w:hAnsi="Courier"/>
+              </w:rPr>
+              <w:t xml:space="preserve">([[2,4,6,8], </w:t>
             </w:r>
           </w:p>
           <w:p>
@@ -1232,11 +1418,19 @@
                 <w:rFonts w:ascii="Courier" w:hAnsi="Courier"/>
               </w:rPr>
             </w:pPr>
-            <w:r>
-              <w:rPr>
-                <w:rFonts w:ascii="Courier" w:hAnsi="Courier"/>
-              </w:rPr>
-              <w:t>m[0,0]</w:t>
+            <w:proofErr w:type="gramStart"/>
+            <w:r>
+              <w:rPr>
+                <w:rFonts w:ascii="Courier" w:hAnsi="Courier"/>
+              </w:rPr>
+              <w:t>m[</w:t>
+            </w:r>
+            <w:proofErr w:type="gramEnd"/>
+            <w:r>
+              <w:rPr>
+                <w:rFonts w:ascii="Courier" w:hAnsi="Courier"/>
+              </w:rPr>
+              <w:t>0,0]</w:t>
             </w:r>
           </w:p>
         </w:tc>
@@ -1280,11 +1474,19 @@
                 <w:rFonts w:ascii="Courier" w:hAnsi="Courier"/>
               </w:rPr>
             </w:pPr>
-            <w:r>
-              <w:rPr>
-                <w:rFonts w:ascii="Courier" w:hAnsi="Courier"/>
-              </w:rPr>
-              <w:t>m[0,0] = 100</w:t>
+            <w:proofErr w:type="gramStart"/>
+            <w:r>
+              <w:rPr>
+                <w:rFonts w:ascii="Courier" w:hAnsi="Courier"/>
+              </w:rPr>
+              <w:t>m[</w:t>
+            </w:r>
+            <w:proofErr w:type="gramEnd"/>
+            <w:r>
+              <w:rPr>
+                <w:rFonts w:ascii="Courier" w:hAnsi="Courier"/>
+              </w:rPr>
+              <w:t>0,0] = 100</w:t>
             </w:r>
           </w:p>
           <w:p>
@@ -1339,7 +1541,15 @@
           <w:b/>
           <w:i/>
         </w:rPr>
-        <w:t xml:space="preserve"> the following</w:t>
+        <w:t xml:space="preserve"> the </w:t>
+      </w:r>
+      <w:proofErr w:type="gramStart"/>
+      <w:r>
+        <w:rPr>
+          <w:b/>
+          <w:i/>
+        </w:rPr>
+        <w:t>following</w:t>
       </w:r>
       <w:r>
         <w:rPr>
@@ -1348,6 +1558,7 @@
         </w:rPr>
         <w:t xml:space="preserve"> :</w:t>
       </w:r>
+      <w:proofErr w:type="gramEnd"/>
     </w:p>
     <w:p/>
     <w:tbl>
@@ -1375,7 +1586,21 @@
               <w:rPr>
                 <w:rFonts w:ascii="Courier" w:hAnsi="Courier"/>
               </w:rPr>
-              <w:t>m[:,0]</w:t>
+              <w:t>m</w:t>
+            </w:r>
+            <w:proofErr w:type="gramStart"/>
+            <w:r>
+              <w:rPr>
+                <w:rFonts w:ascii="Courier" w:hAnsi="Courier"/>
+              </w:rPr>
+              <w:t>[:,</w:t>
+            </w:r>
+            <w:proofErr w:type="gramEnd"/>
+            <w:r>
+              <w:rPr>
+                <w:rFonts w:ascii="Courier" w:hAnsi="Courier"/>
+              </w:rPr>
+              <w:t>0]</w:t>
             </w:r>
           </w:p>
         </w:tc>
@@ -1440,11 +1665,19 @@
                 <w:rFonts w:ascii="Courier" w:hAnsi="Courier"/>
               </w:rPr>
             </w:pPr>
-            <w:r>
-              <w:rPr>
-                <w:rFonts w:ascii="Courier" w:hAnsi="Courier"/>
-              </w:rPr>
-              <w:t>m[1</w:t>
+            <w:proofErr w:type="gramStart"/>
+            <w:r>
+              <w:rPr>
+                <w:rFonts w:ascii="Courier" w:hAnsi="Courier"/>
+              </w:rPr>
+              <w:t>m[</w:t>
+            </w:r>
+            <w:proofErr w:type="gramEnd"/>
+            <w:r>
+              <w:rPr>
+                <w:rFonts w:ascii="Courier" w:hAnsi="Courier"/>
+              </w:rPr>
+              <w:t>1</w:t>
             </w:r>
             <w:r>
               <w:rPr>
@@ -1476,7 +1709,6 @@
           <w:b/>
           <w:i/>
         </w:rPr>
-        <w:lastRenderedPageBreak/>
         <w:t xml:space="preserve">All values less than the </w:t>
       </w:r>
       <w:r>
@@ -1516,11 +1748,19 @@
                 <w:rFonts w:ascii="Courier" w:hAnsi="Courier"/>
               </w:rPr>
             </w:pPr>
-            <w:r>
-              <w:rPr>
-                <w:rFonts w:ascii="Courier" w:hAnsi="Courier"/>
-              </w:rPr>
-              <w:t>m[:</w:t>
+            <w:proofErr w:type="gramStart"/>
+            <w:r>
+              <w:rPr>
+                <w:rFonts w:ascii="Courier" w:hAnsi="Courier"/>
+              </w:rPr>
+              <w:t>m[</w:t>
+            </w:r>
+            <w:proofErr w:type="gramEnd"/>
+            <w:r>
+              <w:rPr>
+                <w:rFonts w:ascii="Courier" w:hAnsi="Courier"/>
+              </w:rPr>
+              <w:t>:</w:t>
             </w:r>
             <w:r>
               <w:rPr>
@@ -1539,18 +1779,20 @@
       </w:tr>
     </w:tbl>
     <w:p/>
-    <w:p>
-      <w:pPr>
-        <w:rPr>
-          <w:b/>
-          <w:i/>
-        </w:rPr>
-      </w:pPr>
-      <w:r>
-        <w:rPr>
-          <w:b/>
-          <w:i/>
-        </w:rPr>
+    <w:p/>
+    <w:p>
+      <w:pPr>
+        <w:rPr>
+          <w:b/>
+          <w:i/>
+        </w:rPr>
+      </w:pPr>
+      <w:r>
+        <w:rPr>
+          <w:b/>
+          <w:i/>
+        </w:rPr>
+        <w:lastRenderedPageBreak/>
         <w:t>Or indices greater than or equal to 1</w:t>
       </w:r>
       <w:r>
@@ -1583,11 +1825,19 @@
                 <w:rFonts w:ascii="Courier" w:hAnsi="Courier"/>
               </w:rPr>
             </w:pPr>
-            <w:r>
-              <w:rPr>
-                <w:rFonts w:ascii="Courier" w:hAnsi="Courier"/>
-              </w:rPr>
-              <w:t>m[1:</w:t>
+            <w:proofErr w:type="gramStart"/>
+            <w:r>
+              <w:rPr>
+                <w:rFonts w:ascii="Courier" w:hAnsi="Courier"/>
+              </w:rPr>
+              <w:t>m[</w:t>
+            </w:r>
+            <w:proofErr w:type="gramEnd"/>
+            <w:r>
+              <w:rPr>
+                <w:rFonts w:ascii="Courier" w:hAnsi="Courier"/>
+              </w:rPr>
+              <w:t>1:</w:t>
             </w:r>
             <w:r>
               <w:rPr>
@@ -1650,11 +1900,19 @@
                 <w:rFonts w:ascii="Courier" w:hAnsi="Courier"/>
               </w:rPr>
             </w:pPr>
-            <w:r>
-              <w:rPr>
-                <w:rFonts w:ascii="Courier" w:hAnsi="Courier"/>
-              </w:rPr>
-              <w:t>m[1:</w:t>
+            <w:proofErr w:type="gramStart"/>
+            <w:r>
+              <w:rPr>
+                <w:rFonts w:ascii="Courier" w:hAnsi="Courier"/>
+              </w:rPr>
+              <w:t>m[</w:t>
+            </w:r>
+            <w:proofErr w:type="gramEnd"/>
+            <w:r>
+              <w:rPr>
+                <w:rFonts w:ascii="Courier" w:hAnsi="Courier"/>
+              </w:rPr>
+              <w:t>1:</w:t>
             </w:r>
             <w:r>
               <w:rPr>
@@ -1729,11 +1987,19 @@
                 <w:rFonts w:ascii="Courier" w:hAnsi="Courier"/>
               </w:rPr>
             </w:pPr>
-            <w:r>
-              <w:rPr>
-                <w:rFonts w:ascii="Courier" w:hAnsi="Courier"/>
-              </w:rPr>
-              <w:t>m[1:3,:] = 100</w:t>
+            <w:proofErr w:type="gramStart"/>
+            <w:r>
+              <w:rPr>
+                <w:rFonts w:ascii="Courier" w:hAnsi="Courier"/>
+              </w:rPr>
+              <w:t>m[</w:t>
+            </w:r>
+            <w:proofErr w:type="gramEnd"/>
+            <w:r>
+              <w:rPr>
+                <w:rFonts w:ascii="Courier" w:hAnsi="Courier"/>
+              </w:rPr>
+              <w:t>1:3,:] = 100</w:t>
             </w:r>
           </w:p>
           <w:p>
@@ -1790,11 +2056,19 @@
                 <w:rFonts w:ascii="Courier" w:hAnsi="Courier"/>
               </w:rPr>
             </w:pPr>
-            <w:r>
-              <w:rPr>
-                <w:rFonts w:ascii="Courier" w:hAnsi="Courier"/>
-              </w:rPr>
-              <w:t>m[[0,</w:t>
+            <w:proofErr w:type="gramStart"/>
+            <w:r>
+              <w:rPr>
+                <w:rFonts w:ascii="Courier" w:hAnsi="Courier"/>
+              </w:rPr>
+              <w:t>m[</w:t>
+            </w:r>
+            <w:proofErr w:type="gramEnd"/>
+            <w:r>
+              <w:rPr>
+                <w:rFonts w:ascii="Courier" w:hAnsi="Courier"/>
+              </w:rPr>
+              <w:t>[0,</w:t>
             </w:r>
             <w:r>
               <w:rPr>
@@ -1850,6 +2124,7 @@
                 <w:rFonts w:ascii="Courier" w:hAnsi="Courier"/>
               </w:rPr>
             </w:pPr>
+            <w:proofErr w:type="spellStart"/>
             <w:r>
               <w:rPr>
                 <w:rFonts w:ascii="Courier" w:hAnsi="Courier"/>
@@ -1860,7 +2135,28 @@
               <w:rPr>
                 <w:rFonts w:ascii="Courier" w:hAnsi="Courier"/>
               </w:rPr>
-              <w:t xml:space="preserve">filter = m[:, 0] == </w:t>
+              <w:t>filter</w:t>
+            </w:r>
+            <w:proofErr w:type="spellEnd"/>
+            <w:r>
+              <w:rPr>
+                <w:rFonts w:ascii="Courier" w:hAnsi="Courier"/>
+              </w:rPr>
+              <w:t xml:space="preserve"> = m</w:t>
+            </w:r>
+            <w:proofErr w:type="gramStart"/>
+            <w:r>
+              <w:rPr>
+                <w:rFonts w:ascii="Courier" w:hAnsi="Courier"/>
+              </w:rPr>
+              <w:t>[:,</w:t>
+            </w:r>
+            <w:proofErr w:type="gramEnd"/>
+            <w:r>
+              <w:rPr>
+                <w:rFonts w:ascii="Courier" w:hAnsi="Courier"/>
+              </w:rPr>
+              <w:t xml:space="preserve"> 0] == </w:t>
             </w:r>
             <w:r>
               <w:rPr>
@@ -1870,12 +2166,15 @@
             </w:r>
           </w:p>
           <w:p>
+            <w:proofErr w:type="gramStart"/>
             <w:r>
               <w:rPr>
                 <w:rFonts w:ascii="Courier" w:hAnsi="Courier"/>
               </w:rPr>
               <w:t>m[</w:t>
             </w:r>
+            <w:proofErr w:type="spellStart"/>
+            <w:proofErr w:type="gramEnd"/>
             <w:r>
               <w:rPr>
                 <w:rFonts w:ascii="Courier" w:hAnsi="Courier"/>
@@ -1886,7 +2185,14 @@
               <w:rPr>
                 <w:rFonts w:ascii="Courier" w:hAnsi="Courier"/>
               </w:rPr>
-              <w:t>filter,:]</w:t>
+              <w:t>filter</w:t>
+            </w:r>
+            <w:proofErr w:type="spellEnd"/>
+            <w:r>
+              <w:rPr>
+                <w:rFonts w:ascii="Courier" w:hAnsi="Courier"/>
+              </w:rPr>
+              <w:t>,:]</w:t>
             </w:r>
           </w:p>
         </w:tc>
@@ -1937,17 +2243,33 @@
                 <w:rFonts w:ascii="Courier" w:hAnsi="Courier"/>
               </w:rPr>
             </w:pPr>
+            <w:proofErr w:type="spellStart"/>
             <w:r>
               <w:rPr>
                 <w:rFonts w:ascii="Courier" w:hAnsi="Courier"/>
               </w:rPr>
               <w:t>fourzerofilter</w:t>
             </w:r>
-            <w:r>
-              <w:rPr>
-                <w:rFonts w:ascii="Courier" w:hAnsi="Courier"/>
-              </w:rPr>
-              <w:t xml:space="preserve">= (m[:, 0] == </w:t>
+            <w:proofErr w:type="spellEnd"/>
+            <w:r>
+              <w:rPr>
+                <w:rFonts w:ascii="Courier" w:hAnsi="Courier"/>
+              </w:rPr>
+              <w:t>= (m</w:t>
+            </w:r>
+            <w:proofErr w:type="gramStart"/>
+            <w:r>
+              <w:rPr>
+                <w:rFonts w:ascii="Courier" w:hAnsi="Courier"/>
+              </w:rPr>
+              <w:t>[:,</w:t>
+            </w:r>
+            <w:proofErr w:type="gramEnd"/>
+            <w:r>
+              <w:rPr>
+                <w:rFonts w:ascii="Courier" w:hAnsi="Courier"/>
+              </w:rPr>
+              <w:t xml:space="preserve"> 0] == </w:t>
             </w:r>
             <w:r>
               <w:rPr>
@@ -1980,18 +2302,22 @@
                 <w:rFonts w:ascii="Courier" w:hAnsi="Courier"/>
               </w:rPr>
             </w:pPr>
+            <w:proofErr w:type="gramStart"/>
             <w:r>
               <w:rPr>
                 <w:rFonts w:ascii="Courier" w:hAnsi="Courier"/>
               </w:rPr>
               <w:t>m[</w:t>
             </w:r>
+            <w:proofErr w:type="spellStart"/>
+            <w:proofErr w:type="gramEnd"/>
             <w:r>
               <w:rPr>
                 <w:rFonts w:ascii="Courier" w:hAnsi="Courier"/>
               </w:rPr>
               <w:t>fourzerofilter</w:t>
             </w:r>
+            <w:proofErr w:type="spellEnd"/>
             <w:r>
               <w:rPr>
                 <w:rFonts w:ascii="Courier" w:hAnsi="Courier"/>
@@ -2073,15 +2399,24 @@
       </w:r>
     </w:p>
     <w:p>
+      <w:proofErr w:type="spellStart"/>
+      <w:proofErr w:type="gramStart"/>
       <w:r>
         <w:t>n</w:t>
       </w:r>
       <w:r>
-        <w:t>p.sum(</w:t>
-      </w:r>
+        <w:t>p.sum</w:t>
+      </w:r>
+      <w:proofErr w:type="spellEnd"/>
+      <w:r>
+        <w:t>(</w:t>
+      </w:r>
+      <w:proofErr w:type="spellStart"/>
+      <w:proofErr w:type="gramEnd"/>
       <w:r>
         <w:t>nparray</w:t>
       </w:r>
+      <w:proofErr w:type="spellEnd"/>
       <w:r>
         <w:t xml:space="preserve"> ,axis=</w:t>
       </w:r>
@@ -2093,15 +2428,24 @@
       </w:r>
     </w:p>
     <w:p>
+      <w:proofErr w:type="spellStart"/>
+      <w:proofErr w:type="gramStart"/>
       <w:r>
         <w:t>n</w:t>
       </w:r>
       <w:r>
-        <w:t>p.mean(</w:t>
-      </w:r>
+        <w:t>p.mean</w:t>
+      </w:r>
+      <w:proofErr w:type="spellEnd"/>
+      <w:proofErr w:type="gramEnd"/>
+      <w:r>
+        <w:t>(</w:t>
+      </w:r>
+      <w:proofErr w:type="spellStart"/>
       <w:r>
         <w:t>nparray</w:t>
       </w:r>
+      <w:proofErr w:type="spellEnd"/>
       <w:r>
         <w:t xml:space="preserve"> ,axis=</w:t>
       </w:r>
@@ -2152,8 +2496,16 @@
               <w:rPr>
                 <w:rFonts w:ascii="Courier" w:hAnsi="Courier"/>
               </w:rPr>
-              <w:t>import pandas as pd</w:t>
-            </w:r>
+              <w:t xml:space="preserve">import pandas as </w:t>
+            </w:r>
+            <w:proofErr w:type="spellStart"/>
+            <w:r>
+              <w:rPr>
+                <w:rFonts w:ascii="Courier" w:hAnsi="Courier"/>
+              </w:rPr>
+              <w:t>pd</w:t>
+            </w:r>
+            <w:proofErr w:type="spellEnd"/>
           </w:p>
           <w:p>
             <w:pPr>
@@ -2161,20 +2513,78 @@
                 <w:rFonts w:ascii="Courier" w:hAnsi="Courier"/>
               </w:rPr>
             </w:pPr>
-            <w:r>
-              <w:rPr>
-                <w:rFonts w:ascii="Courier" w:hAnsi="Courier"/>
-              </w:rPr>
-              <w:t>mydata = pd.read_csv(“&lt;filepath here&gt;”, sep="\t", header=None)</w:t>
+            <w:proofErr w:type="spellStart"/>
+            <w:r>
+              <w:rPr>
+                <w:rFonts w:ascii="Courier" w:hAnsi="Courier"/>
+              </w:rPr>
+              <w:t>mydata</w:t>
+            </w:r>
+            <w:proofErr w:type="spellEnd"/>
+            <w:r>
+              <w:rPr>
+                <w:rFonts w:ascii="Courier" w:hAnsi="Courier"/>
+              </w:rPr>
+              <w:t xml:space="preserve"> = </w:t>
+            </w:r>
+            <w:proofErr w:type="spellStart"/>
+            <w:proofErr w:type="gramStart"/>
+            <w:r>
+              <w:rPr>
+                <w:rFonts w:ascii="Courier" w:hAnsi="Courier"/>
+              </w:rPr>
+              <w:t>pd.read</w:t>
+            </w:r>
+            <w:proofErr w:type="gramEnd"/>
+            <w:r>
+              <w:rPr>
+                <w:rFonts w:ascii="Courier" w:hAnsi="Courier"/>
+              </w:rPr>
+              <w:t>_csv</w:t>
+            </w:r>
+            <w:proofErr w:type="spellEnd"/>
+            <w:r>
+              <w:rPr>
+                <w:rFonts w:ascii="Courier" w:hAnsi="Courier"/>
+              </w:rPr>
+              <w:t>(“</w:t>
+            </w:r>
+            <w:r>
+              <w:rPr>
+                <w:rFonts w:ascii="Courier" w:hAnsi="Courier"/>
+              </w:rPr>
+              <w:t>RandomData.txt</w:t>
+            </w:r>
+            <w:r>
+              <w:rPr>
+                <w:rFonts w:ascii="Courier" w:hAnsi="Courier"/>
+              </w:rPr>
+              <w:t xml:space="preserve">”, </w:t>
+            </w:r>
+            <w:proofErr w:type="spellStart"/>
+            <w:r>
+              <w:rPr>
+                <w:rFonts w:ascii="Courier" w:hAnsi="Courier"/>
+              </w:rPr>
+              <w:t>sep</w:t>
+            </w:r>
+            <w:proofErr w:type="spellEnd"/>
+            <w:r>
+              <w:rPr>
+                <w:rFonts w:ascii="Courier" w:hAnsi="Courier"/>
+              </w:rPr>
+              <w:t>="\t", header=None)</w:t>
             </w:r>
           </w:p>
           <w:p>
+            <w:proofErr w:type="spellStart"/>
             <w:r>
               <w:rPr>
                 <w:rFonts w:ascii="Courier" w:hAnsi="Courier"/>
               </w:rPr>
               <w:t>mydata</w:t>
             </w:r>
+            <w:proofErr w:type="spellEnd"/>
           </w:p>
         </w:tc>
       </w:tr>
@@ -2182,12 +2592,30 @@
     <w:p/>
     <w:p>
       <w:r>
-        <w:t>Using the read_csv method from pandas.</w:t>
-      </w:r>
-    </w:p>
-    <w:p>
-      <w:r>
-        <w:t>sep  - Separating is the column delimiter of the file.  Usually this is with a tab (“\t”) or a comma (,)</w:t>
+        <w:t xml:space="preserve">Using the </w:t>
+      </w:r>
+      <w:proofErr w:type="spellStart"/>
+      <w:r>
+        <w:t>read_csv</w:t>
+      </w:r>
+      <w:proofErr w:type="spellEnd"/>
+      <w:r>
+        <w:t xml:space="preserve"> method from pandas.</w:t>
+      </w:r>
+    </w:p>
+    <w:p>
+      <w:proofErr w:type="spellStart"/>
+      <w:proofErr w:type="gramStart"/>
+      <w:r>
+        <w:t>sep</w:t>
+      </w:r>
+      <w:proofErr w:type="spellEnd"/>
+      <w:r>
+        <w:t xml:space="preserve">  -</w:t>
+      </w:r>
+      <w:proofErr w:type="gramEnd"/>
+      <w:r>
+        <w:t xml:space="preserve"> Separating is the column delimiter of the file.  Usually this is with a tab (“\t”) or a comma (,)</w:t>
       </w:r>
     </w:p>
     <w:p>
@@ -2228,7 +2656,6 @@
         </w:numPr>
       </w:pPr>
       <w:r>
-        <w:lastRenderedPageBreak/>
         <w:t>The columns</w:t>
       </w:r>
     </w:p>
@@ -2301,19 +2728,37 @@
       </w:r>
     </w:p>
     <w:p/>
-    <w:p>
-      <w:pPr>
-        <w:rPr>
-          <w:b/>
-          <w:i/>
-        </w:rPr>
-      </w:pPr>
-      <w:r>
-        <w:rPr>
-          <w:b/>
-          <w:i/>
-        </w:rPr>
-        <w:t xml:space="preserve">We can obtain the underlying numpy array by accessing the </w:t>
+    <w:p/>
+    <w:p>
+      <w:pPr>
+        <w:rPr>
+          <w:b/>
+          <w:i/>
+        </w:rPr>
+      </w:pPr>
+      <w:r>
+        <w:rPr>
+          <w:b/>
+          <w:i/>
+        </w:rPr>
+        <w:lastRenderedPageBreak/>
+        <w:t xml:space="preserve">We can obtain the underlying </w:t>
+      </w:r>
+      <w:proofErr w:type="spellStart"/>
+      <w:r>
+        <w:rPr>
+          <w:b/>
+          <w:i/>
+        </w:rPr>
+        <w:t>numpy</w:t>
+      </w:r>
+      <w:proofErr w:type="spellEnd"/>
+      <w:r>
+        <w:rPr>
+          <w:b/>
+          <w:i/>
+        </w:rPr>
+        <w:t xml:space="preserve"> array by accessing the </w:t>
       </w:r>
       <w:r>
         <w:rPr>
@@ -2337,6 +2782,7 @@
         </w:rPr>
         <w:t xml:space="preserve"> </w:t>
       </w:r>
+      <w:proofErr w:type="spellStart"/>
       <w:r>
         <w:rPr>
           <w:b/>
@@ -2363,7 +2809,15 @@
           <w:b/>
           <w:i/>
         </w:rPr>
-        <w:t>rame:</w:t>
+        <w:t>rame</w:t>
+      </w:r>
+      <w:proofErr w:type="spellEnd"/>
+      <w:r>
+        <w:rPr>
+          <w:b/>
+          <w:i/>
+        </w:rPr>
+        <w:t>:</w:t>
       </w:r>
     </w:p>
     <w:p/>
@@ -2388,20 +2842,40 @@
                 <w:rFonts w:ascii="Courier" w:hAnsi="Courier"/>
               </w:rPr>
             </w:pPr>
-            <w:r>
-              <w:rPr>
-                <w:rFonts w:ascii="Courier" w:hAnsi="Courier"/>
-              </w:rPr>
-              <w:t>mydatavals = mydata.values</w:t>
-            </w:r>
+            <w:proofErr w:type="spellStart"/>
+            <w:r>
+              <w:rPr>
+                <w:rFonts w:ascii="Courier" w:hAnsi="Courier"/>
+              </w:rPr>
+              <w:t>mydatavals</w:t>
+            </w:r>
+            <w:proofErr w:type="spellEnd"/>
+            <w:r>
+              <w:rPr>
+                <w:rFonts w:ascii="Courier" w:hAnsi="Courier"/>
+              </w:rPr>
+              <w:t xml:space="preserve"> = </w:t>
+            </w:r>
+            <w:proofErr w:type="spellStart"/>
+            <w:proofErr w:type="gramStart"/>
+            <w:r>
+              <w:rPr>
+                <w:rFonts w:ascii="Courier" w:hAnsi="Courier"/>
+              </w:rPr>
+              <w:t>mydata.values</w:t>
+            </w:r>
+            <w:proofErr w:type="spellEnd"/>
+            <w:proofErr w:type="gramEnd"/>
           </w:p>
           <w:p>
+            <w:proofErr w:type="spellStart"/>
             <w:r>
               <w:rPr>
                 <w:rFonts w:ascii="Courier" w:hAnsi="Courier"/>
               </w:rPr>
               <w:t>mydatavals</w:t>
             </w:r>
+            <w:proofErr w:type="spellEnd"/>
           </w:p>
         </w:tc>
       </w:tr>
@@ -2464,8 +2938,32 @@
               <w:rPr>
                 <w:rFonts w:ascii="Courier" w:hAnsi="Courier"/>
               </w:rPr>
-              <w:t>import matplotlib.pyplot as plt</w:t>
-            </w:r>
+              <w:t xml:space="preserve">import </w:t>
+            </w:r>
+            <w:proofErr w:type="spellStart"/>
+            <w:proofErr w:type="gramStart"/>
+            <w:r>
+              <w:rPr>
+                <w:rFonts w:ascii="Courier" w:hAnsi="Courier"/>
+              </w:rPr>
+              <w:t>matplotlib.pyplot</w:t>
+            </w:r>
+            <w:proofErr w:type="spellEnd"/>
+            <w:proofErr w:type="gramEnd"/>
+            <w:r>
+              <w:rPr>
+                <w:rFonts w:ascii="Courier" w:hAnsi="Courier"/>
+              </w:rPr>
+              <w:t xml:space="preserve"> as </w:t>
+            </w:r>
+            <w:proofErr w:type="spellStart"/>
+            <w:r>
+              <w:rPr>
+                <w:rFonts w:ascii="Courier" w:hAnsi="Courier"/>
+              </w:rPr>
+              <w:t>plt</w:t>
+            </w:r>
+            <w:proofErr w:type="spellEnd"/>
           </w:p>
         </w:tc>
       </w:tr>
@@ -2580,11 +3078,35 @@
             <w:shd w:val="clear" w:color="auto" w:fill="DBE5F1" w:themeFill="accent1" w:themeFillTint="33"/>
           </w:tcPr>
           <w:p>
-            <w:r>
-              <w:rPr>
-                <w:rFonts w:ascii="Courier" w:hAnsi="Courier"/>
-              </w:rPr>
-              <w:t>plt.scatter(x,y)</w:t>
+            <w:proofErr w:type="spellStart"/>
+            <w:proofErr w:type="gramStart"/>
+            <w:r>
+              <w:rPr>
+                <w:rFonts w:ascii="Courier" w:hAnsi="Courier"/>
+              </w:rPr>
+              <w:t>plt.scatter</w:t>
+            </w:r>
+            <w:proofErr w:type="spellEnd"/>
+            <w:proofErr w:type="gramEnd"/>
+            <w:r>
+              <w:rPr>
+                <w:rFonts w:ascii="Courier" w:hAnsi="Courier"/>
+              </w:rPr>
+              <w:t>(</w:t>
+            </w:r>
+            <w:proofErr w:type="spellStart"/>
+            <w:r>
+              <w:rPr>
+                <w:rFonts w:ascii="Courier" w:hAnsi="Courier"/>
+              </w:rPr>
+              <w:t>x,y</w:t>
+            </w:r>
+            <w:proofErr w:type="spellEnd"/>
+            <w:r>
+              <w:rPr>
+                <w:rFonts w:ascii="Courier" w:hAnsi="Courier"/>
+              </w:rPr>
+              <w:t>)</w:t>
             </w:r>
           </w:p>
         </w:tc>
@@ -2644,11 +3166,27 @@
             <w:shd w:val="clear" w:color="auto" w:fill="DBE5F1" w:themeFill="accent1" w:themeFillTint="33"/>
           </w:tcPr>
           <w:p>
-            <w:r>
-              <w:rPr>
-                <w:rFonts w:ascii="Courier" w:hAnsi="Courier"/>
-              </w:rPr>
-              <w:t>plt.bar([1,2,3,4], x)</w:t>
+            <w:proofErr w:type="spellStart"/>
+            <w:proofErr w:type="gramStart"/>
+            <w:r>
+              <w:rPr>
+                <w:rFonts w:ascii="Courier" w:hAnsi="Courier"/>
+              </w:rPr>
+              <w:t>plt.bar</w:t>
+            </w:r>
+            <w:proofErr w:type="spellEnd"/>
+            <w:r>
+              <w:rPr>
+                <w:rFonts w:ascii="Courier" w:hAnsi="Courier"/>
+              </w:rPr>
+              <w:t>(</w:t>
+            </w:r>
+            <w:proofErr w:type="gramEnd"/>
+            <w:r>
+              <w:rPr>
+                <w:rFonts w:ascii="Courier" w:hAnsi="Courier"/>
+              </w:rPr>
+              <w:t>[1,2,3,4], x)</w:t>
             </w:r>
           </w:p>
         </w:tc>
@@ -2694,11 +3232,21 @@
             <w:shd w:val="clear" w:color="auto" w:fill="DBE5F1" w:themeFill="accent1" w:themeFillTint="33"/>
           </w:tcPr>
           <w:p>
-            <w:r>
-              <w:rPr>
-                <w:rFonts w:ascii="Courier" w:hAnsi="Courier"/>
-              </w:rPr>
-              <w:t>plt.plot(y)</w:t>
+            <w:proofErr w:type="spellStart"/>
+            <w:proofErr w:type="gramStart"/>
+            <w:r>
+              <w:rPr>
+                <w:rFonts w:ascii="Courier" w:hAnsi="Courier"/>
+              </w:rPr>
+              <w:t>plt.plot</w:t>
+            </w:r>
+            <w:proofErr w:type="spellEnd"/>
+            <w:proofErr w:type="gramEnd"/>
+            <w:r>
+              <w:rPr>
+                <w:rFonts w:ascii="Courier" w:hAnsi="Courier"/>
+              </w:rPr>
+              <w:t>(y)</w:t>
             </w:r>
           </w:p>
         </w:tc>
@@ -2744,11 +3292,35 @@
             <w:shd w:val="clear" w:color="auto" w:fill="DBE5F1" w:themeFill="accent1" w:themeFillTint="33"/>
           </w:tcPr>
           <w:p>
-            <w:r>
-              <w:rPr>
-                <w:rFonts w:ascii="Courier" w:hAnsi="Courier"/>
-              </w:rPr>
-              <w:t>plt.boxplot((x,y))</w:t>
+            <w:proofErr w:type="spellStart"/>
+            <w:proofErr w:type="gramStart"/>
+            <w:r>
+              <w:rPr>
+                <w:rFonts w:ascii="Courier" w:hAnsi="Courier"/>
+              </w:rPr>
+              <w:t>plt.boxplot</w:t>
+            </w:r>
+            <w:proofErr w:type="spellEnd"/>
+            <w:proofErr w:type="gramEnd"/>
+            <w:r>
+              <w:rPr>
+                <w:rFonts w:ascii="Courier" w:hAnsi="Courier"/>
+              </w:rPr>
+              <w:t>((</w:t>
+            </w:r>
+            <w:proofErr w:type="spellStart"/>
+            <w:r>
+              <w:rPr>
+                <w:rFonts w:ascii="Courier" w:hAnsi="Courier"/>
+              </w:rPr>
+              <w:t>x,y</w:t>
+            </w:r>
+            <w:proofErr w:type="spellEnd"/>
+            <w:r>
+              <w:rPr>
+                <w:rFonts w:ascii="Courier" w:hAnsi="Courier"/>
+              </w:rPr>
+              <w:t>))</w:t>
             </w:r>
           </w:p>
         </w:tc>
@@ -2772,8 +3344,6 @@
       <w:r>
         <w:br w:type="page"/>
       </w:r>
-      <w:bookmarkStart w:id="0" w:name="_GoBack"/>
-      <w:bookmarkEnd w:id="0"/>
     </w:p>
     <w:p>
       <w:pPr>
@@ -2808,19 +3378,39 @@
         <w:t xml:space="preserve">Read </w:t>
       </w:r>
       <w:r>
-        <w:t xml:space="preserve">contents of </w:t>
+        <w:t>contents of</w:t>
       </w:r>
       <w:r>
         <w:t xml:space="preserve"> </w:t>
       </w:r>
       <w:r>
-        <w:rPr>
-          <w:highlight w:val="yellow"/>
-        </w:rPr>
-        <w:t>“dataset.txt”</w:t>
-      </w:r>
-      <w:r>
-        <w:t xml:space="preserve"> into a numpy array.</w:t>
+        <w:t>“</w:t>
+      </w:r>
+      <w:r>
+        <w:t>RandomData.txt</w:t>
+      </w:r>
+      <w:r>
+        <w:t>”</w:t>
+      </w:r>
+      <w:r>
+        <w:t xml:space="preserve"> into a</w:t>
+      </w:r>
+      <w:r>
+        <w:t xml:space="preserve"> variable</w:t>
+      </w:r>
+      <w:r>
+        <w:t xml:space="preserve"> </w:t>
+      </w:r>
+      <w:r>
+        <w:t xml:space="preserve">as a </w:t>
+      </w:r>
+      <w:proofErr w:type="spellStart"/>
+      <w:r>
+        <w:t>numpy</w:t>
+      </w:r>
+      <w:proofErr w:type="spellEnd"/>
+      <w:r>
+        <w:t xml:space="preserve"> array.</w:t>
       </w:r>
     </w:p>
     <w:p>
@@ -2832,7 +3422,66 @@
         </w:numPr>
       </w:pPr>
       <w:r>
-        <w:t>Separate the data into two numpy arrays, where one array holds data from columns 1-10 and the other holds columns 11-13.</w:t>
+        <w:t xml:space="preserve">Separate the data into two </w:t>
+      </w:r>
+      <w:proofErr w:type="spellStart"/>
+      <w:r>
+        <w:t>numpy</w:t>
+      </w:r>
+      <w:proofErr w:type="spellEnd"/>
+      <w:r>
+        <w:t xml:space="preserve"> arrays, where</w:t>
+      </w:r>
+      <w:r>
+        <w:t>:</w:t>
+      </w:r>
+    </w:p>
+    <w:p>
+      <w:pPr>
+        <w:pStyle w:val="ListParagraph"/>
+        <w:numPr>
+          <w:ilvl w:val="1"/>
+          <w:numId w:val="2"/>
+        </w:numPr>
+      </w:pPr>
+      <w:r>
+        <w:t>one array holds data from columns 1-10</w:t>
+      </w:r>
+      <w:r>
+        <w:t xml:space="preserve"> </w:t>
+      </w:r>
+      <w:r>
+        <w:t xml:space="preserve">and </w:t>
+      </w:r>
+    </w:p>
+    <w:p>
+      <w:pPr>
+        <w:pStyle w:val="ListParagraph"/>
+        <w:numPr>
+          <w:ilvl w:val="1"/>
+          <w:numId w:val="2"/>
+        </w:numPr>
+      </w:pPr>
+      <w:r>
+        <w:t>the other</w:t>
+      </w:r>
+      <w:r>
+        <w:t xml:space="preserve"> array</w:t>
+      </w:r>
+      <w:r>
+        <w:t xml:space="preserve"> holds columns 1</w:t>
+      </w:r>
+      <w:r>
+        <w:t>1</w:t>
+      </w:r>
+      <w:r>
+        <w:t>-</w:t>
+      </w:r>
+      <w:r>
+        <w:t>20</w:t>
+      </w:r>
+      <w:r>
+        <w:t>.</w:t>
       </w:r>
     </w:p>
     <w:p>
@@ -2844,37 +3493,101 @@
         </w:numPr>
       </w:pPr>
       <w:r>
-        <w:t>Create two new numpy arrays for each numpy array in 2, selecting the top 50 rows for one numpy array and all the remaining rows (excluding the top 50 rows) for the other numpy array.</w:t>
+        <w:t xml:space="preserve">Create two new </w:t>
+      </w:r>
+      <w:proofErr w:type="spellStart"/>
+      <w:r>
+        <w:t>numpy</w:t>
+      </w:r>
+      <w:proofErr w:type="spellEnd"/>
+      <w:r>
+        <w:t xml:space="preserve"> arrays for each </w:t>
+      </w:r>
+      <w:r>
+        <w:t xml:space="preserve">selected </w:t>
+      </w:r>
+      <w:r>
+        <w:t xml:space="preserve">array </w:t>
+      </w:r>
+      <w:r>
+        <w:t>in 2</w:t>
+      </w:r>
+      <w:r>
+        <w:t xml:space="preserve"> selecting</w:t>
+      </w:r>
+      <w:r>
+        <w:t>:</w:t>
       </w:r>
     </w:p>
     <w:p>
       <w:pPr>
         <w:pStyle w:val="ListParagraph"/>
         <w:numPr>
-          <w:ilvl w:val="0"/>
+          <w:ilvl w:val="1"/>
           <w:numId w:val="2"/>
         </w:numPr>
       </w:pPr>
       <w:r>
-        <w:t>Generate a plot</w:t>
-      </w:r>
-      <w:r>
-        <w:t xml:space="preserve"> (any</w:t>
-      </w:r>
-      <w:r>
-        <w:t xml:space="preserve"> kind</w:t>
-      </w:r>
-      <w:r>
-        <w:t>)</w:t>
-      </w:r>
-      <w:r>
-        <w:t xml:space="preserve"> of the selected data.</w:t>
+        <w:t xml:space="preserve">the top 50 rows for one </w:t>
+      </w:r>
+      <w:proofErr w:type="spellStart"/>
+      <w:r>
+        <w:t>numpy</w:t>
+      </w:r>
+      <w:proofErr w:type="spellEnd"/>
+      <w:r>
+        <w:t xml:space="preserve"> array and</w:t>
       </w:r>
     </w:p>
     <w:p>
       <w:pPr>
         <w:pStyle w:val="ListParagraph"/>
-      </w:pPr>
+        <w:numPr>
+          <w:ilvl w:val="1"/>
+          <w:numId w:val="2"/>
+        </w:numPr>
+      </w:pPr>
+      <w:r>
+        <w:t xml:space="preserve">all the remaining rows for the other </w:t>
+      </w:r>
+      <w:proofErr w:type="spellStart"/>
+      <w:r>
+        <w:t>numpy</w:t>
+      </w:r>
+      <w:proofErr w:type="spellEnd"/>
+      <w:r>
+        <w:t xml:space="preserve"> array.</w:t>
+      </w:r>
+    </w:p>
+    <w:p/>
+    <w:p>
+      <w:r>
+        <w:t>The starting size of the array is 50</w:t>
+      </w:r>
+      <w:r>
+        <w:t xml:space="preserve">0 rows </w:t>
+      </w:r>
+      <w:r>
+        <w:t>by</w:t>
+      </w:r>
+      <w:r>
+        <w:t xml:space="preserve"> 20 columns.</w:t>
+      </w:r>
+    </w:p>
+    <w:p>
+      <w:r>
+        <w:t xml:space="preserve">Use </w:t>
+      </w:r>
+      <w:proofErr w:type="spellStart"/>
+      <w:r>
+        <w:t>np.shape</w:t>
+      </w:r>
+      <w:proofErr w:type="spellEnd"/>
+      <w:r>
+        <w:t xml:space="preserve"> to confirm that the array selection matches the dimensions.</w:t>
+      </w:r>
+      <w:bookmarkStart w:id="0" w:name="_GoBack"/>
+      <w:bookmarkEnd w:id="0"/>
     </w:p>
     <w:p>
       <w:pPr>
@@ -2903,7 +3616,21 @@
         <w:rPr>
           <w:i/>
         </w:rPr>
-        <w:t xml:space="preserve"> numpy arrays</w:t>
+        <w:t xml:space="preserve"> </w:t>
+      </w:r>
+      <w:proofErr w:type="spellStart"/>
+      <w:r>
+        <w:rPr>
+          <w:i/>
+        </w:rPr>
+        <w:t>numpy</w:t>
+      </w:r>
+      <w:proofErr w:type="spellEnd"/>
+      <w:r>
+        <w:rPr>
+          <w:i/>
+        </w:rPr>
+        <w:t xml:space="preserve"> arrays</w:t>
       </w:r>
       <w:r>
         <w:rPr>
@@ -2927,7 +3654,15 @@
         </w:numPr>
       </w:pPr>
       <w:r>
-        <w:t>One numpy array for the entire dataset</w:t>
+        <w:t xml:space="preserve">One </w:t>
+      </w:r>
+      <w:proofErr w:type="spellStart"/>
+      <w:r>
+        <w:t>numpy</w:t>
+      </w:r>
+      <w:proofErr w:type="spellEnd"/>
+      <w:r>
+        <w:t xml:space="preserve"> array for the entire dataset</w:t>
       </w:r>
     </w:p>
     <w:p>
@@ -2944,7 +3679,15 @@
         </w:numPr>
       </w:pPr>
       <w:r>
-        <w:t>One numpy array containing ALL rows with columns 1-10.</w:t>
+        <w:t xml:space="preserve">One </w:t>
+      </w:r>
+      <w:proofErr w:type="spellStart"/>
+      <w:r>
+        <w:t>numpy</w:t>
+      </w:r>
+      <w:proofErr w:type="spellEnd"/>
+      <w:r>
+        <w:t xml:space="preserve"> array containing ALL rows with columns 1-10.</w:t>
       </w:r>
     </w:p>
     <w:p>
@@ -2956,7 +3699,21 @@
         </w:numPr>
       </w:pPr>
       <w:r>
-        <w:t>One numpy array containing ALL rows with columns 11-13.</w:t>
+        <w:t xml:space="preserve">One </w:t>
+      </w:r>
+      <w:proofErr w:type="spellStart"/>
+      <w:r>
+        <w:t>numpy</w:t>
+      </w:r>
+      <w:proofErr w:type="spellEnd"/>
+      <w:r>
+        <w:t xml:space="preserve"> array containing ALL rows with columns 11-</w:t>
+      </w:r>
+      <w:r>
+        <w:t>20</w:t>
+      </w:r>
+      <w:r>
+        <w:t>.</w:t>
       </w:r>
     </w:p>
     <w:p>
@@ -2973,7 +3730,18 @@
         </w:numPr>
       </w:pPr>
       <w:r>
-        <w:t>One numpy array containing the top 50 rows for columns 1-10</w:t>
+        <w:t xml:space="preserve">One </w:t>
+      </w:r>
+      <w:proofErr w:type="spellStart"/>
+      <w:r>
+        <w:t>numpy</w:t>
+      </w:r>
+      <w:proofErr w:type="spellEnd"/>
+      <w:r>
+        <w:t xml:space="preserve"> array containing the top 50 rows for columns 1-10</w:t>
+      </w:r>
+      <w:r>
+        <w:t>.</w:t>
       </w:r>
     </w:p>
     <w:p>
@@ -2985,7 +3753,18 @@
         </w:numPr>
       </w:pPr>
       <w:r>
-        <w:t xml:space="preserve"> One numpy array containing the top 50 rows for columns 11-13</w:t>
+        <w:t xml:space="preserve"> One </w:t>
+      </w:r>
+      <w:proofErr w:type="spellStart"/>
+      <w:r>
+        <w:t>numpy</w:t>
+      </w:r>
+      <w:proofErr w:type="spellEnd"/>
+      <w:r>
+        <w:t xml:space="preserve"> array containing the top 50 rows for columns 11-</w:t>
+      </w:r>
+      <w:r>
+        <w:t>20.</w:t>
       </w:r>
     </w:p>
     <w:p>
@@ -2997,7 +3776,18 @@
         </w:numPr>
       </w:pPr>
       <w:r>
-        <w:t>One numpy array containing the remaining rows for columns 1-10</w:t>
+        <w:t xml:space="preserve">One </w:t>
+      </w:r>
+      <w:proofErr w:type="spellStart"/>
+      <w:r>
+        <w:t>numpy</w:t>
+      </w:r>
+      <w:proofErr w:type="spellEnd"/>
+      <w:r>
+        <w:t xml:space="preserve"> array containing the remaining rows for columns 1-10</w:t>
+      </w:r>
+      <w:r>
+        <w:t>.</w:t>
       </w:r>
     </w:p>
     <w:p>
@@ -3048,7 +3838,7 @@
                         <a:effectLst/>
                         <a:extLst>
                           <a:ext uri="{C572A759-6A51-4108-AA02-DFA0A04FC94B}">
-                            <ma14:wrappingTextBoxFlag xmlns="" xmlns:mo="http://schemas.microsoft.com/office/mac/office/2008/main" xmlns:mv="urn:schemas-microsoft-com:mac:vml" xmlns:o="urn:schemas-microsoft-com:office:office" xmlns:v="urn:schemas-microsoft-com:vml" xmlns:w10="urn:schemas-microsoft-com:office:word" xmlns:w="http://schemas.openxmlformats.org/wordprocessingml/2006/main" xmlns:ma14="http://schemas.microsoft.com/office/mac/drawingml/2011/main"/>
+                            <ma14:wrappingTextBoxFlag xmlns:ma14="http://schemas.microsoft.com/office/mac/drawingml/2011/main" xmlns:w="http://schemas.openxmlformats.org/wordprocessingml/2006/main" xmlns:w10="urn:schemas-microsoft-com:office:word" xmlns:v="urn:schemas-microsoft-com:vml" xmlns:o="urn:schemas-microsoft-com:office:office" xmlns:mv="urn:schemas-microsoft-com:mac:vml" xmlns:mo="http://schemas.microsoft.com/office/mac/office/2008/main" xmlns=""/>
                           </a:ext>
                         </a:extLst>
                       </wps:spPr>
@@ -3078,7 +3868,7 @@
                               <w:rPr>
                                 <w:rFonts w:ascii="Arial" w:hAnsi="Arial" w:cs="Arial"/>
                               </w:rPr>
-                              <w:t>7</w:t>
+                              <w:t>g</w:t>
                             </w:r>
                           </w:p>
                         </w:txbxContent>
@@ -3095,13 +3885,13 @@
               </wp:anchor>
             </w:drawing>
           </mc:Choice>
-          <mc:Fallback xmlns:mo="http://schemas.microsoft.com/office/mac/office/2008/main" xmlns:mv="urn:schemas-microsoft-com:mac:vml">
+          <mc:Fallback>
             <w:pict>
-              <v:shapetype id="_x0000_t202" coordsize="21600,21600" o:spt="202" path="m0,0l0,21600,21600,21600,21600,0xe">
+              <v:shapetype w14:anchorId="3D53D607" id="_x0000_t202" coordsize="21600,21600" o:spt="202" path="m,l,21600r21600,l21600,xe">
                 <v:stroke joinstyle="miter"/>
                 <v:path gradientshapeok="t" o:connecttype="rect"/>
               </v:shapetype>
-              <v:shape id="Text Box 14" o:spid="_x0000_s1026" type="#_x0000_t202" style="position:absolute;left:0;text-align:left;margin-left:306pt;margin-top:112.4pt;width:63pt;height:36pt;z-index:251681792;visibility:visible;mso-wrap-style:square;mso-wrap-distance-left:9pt;mso-wrap-distance-top:0;mso-wrap-distance-right:9pt;mso-wrap-distance-bottom:0;mso-position-horizontal:absolute;mso-position-horizontal-relative:text;mso-position-vertical:absolute;mso-position-vertical-relative:text;v-text-anchor:top" o:gfxdata="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" filled="f" stroked="f">
+              <v:shape id="Text Box 14" o:spid="_x0000_s1026" type="#_x0000_t202" style="position:absolute;left:0;text-align:left;margin-left:306pt;margin-top:112.4pt;width:63pt;height:36pt;z-index:251681792;visibility:visible;mso-wrap-style:square;mso-wrap-distance-left:9pt;mso-wrap-distance-top:0;mso-wrap-distance-right:9pt;mso-wrap-distance-bottom:0;mso-position-horizontal:absolute;mso-position-horizontal-relative:text;mso-position-vertical:absolute;mso-position-vertical-relative:text;v-text-anchor:top" o:gfxdata="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" filled="f" stroked="f">
                 <v:textbox>
                   <w:txbxContent>
                     <w:p>
@@ -3114,7 +3904,7 @@
                         <w:rPr>
                           <w:rFonts w:ascii="Arial" w:hAnsi="Arial" w:cs="Arial"/>
                         </w:rPr>
-                        <w:t>7</w:t>
+                        <w:t>g</w:t>
                       </w:r>
                     </w:p>
                   </w:txbxContent>
@@ -3165,7 +3955,7 @@
                         <a:effectLst/>
                         <a:extLst>
                           <a:ext uri="{C572A759-6A51-4108-AA02-DFA0A04FC94B}">
-                            <ma14:wrappingTextBoxFlag xmlns="" xmlns:mo="http://schemas.microsoft.com/office/mac/office/2008/main" xmlns:mv="urn:schemas-microsoft-com:mac:vml" xmlns:o="urn:schemas-microsoft-com:office:office" xmlns:v="urn:schemas-microsoft-com:vml" xmlns:w10="urn:schemas-microsoft-com:office:word" xmlns:w="http://schemas.openxmlformats.org/wordprocessingml/2006/main" xmlns:ma14="http://schemas.microsoft.com/office/mac/drawingml/2011/main"/>
+                            <ma14:wrappingTextBoxFlag xmlns:ma14="http://schemas.microsoft.com/office/mac/drawingml/2011/main" xmlns:w="http://schemas.openxmlformats.org/wordprocessingml/2006/main" xmlns:w10="urn:schemas-microsoft-com:office:word" xmlns:v="urn:schemas-microsoft-com:vml" xmlns:o="urn:schemas-microsoft-com:office:office" xmlns:mv="urn:schemas-microsoft-com:mac:vml" xmlns:mo="http://schemas.microsoft.com/office/mac/office/2008/main" xmlns=""/>
                           </a:ext>
                         </a:extLst>
                       </wps:spPr>
@@ -3195,7 +3985,7 @@
                               <w:rPr>
                                 <w:rFonts w:ascii="Arial" w:hAnsi="Arial" w:cs="Arial"/>
                               </w:rPr>
-                              <w:t>6</w:t>
+                              <w:t>f</w:t>
                             </w:r>
                           </w:p>
                         </w:txbxContent>
@@ -3212,9 +4002,9 @@
               </wp:anchor>
             </w:drawing>
           </mc:Choice>
-          <mc:Fallback xmlns:mo="http://schemas.microsoft.com/office/mac/office/2008/main" xmlns:mv="urn:schemas-microsoft-com:mac:vml">
+          <mc:Fallback>
             <w:pict>
-              <v:shape id="Text Box 13" o:spid="_x0000_s1027" type="#_x0000_t202" style="position:absolute;left:0;text-align:left;margin-left:2in;margin-top:112.4pt;width:63pt;height:36pt;z-index:251679744;visibility:visible;mso-wrap-style:square;mso-wrap-distance-left:9pt;mso-wrap-distance-top:0;mso-wrap-distance-right:9pt;mso-wrap-distance-bottom:0;mso-position-horizontal:absolute;mso-position-horizontal-relative:text;mso-position-vertical:absolute;mso-position-vertical-relative:text;v-text-anchor:top" o:gfxdata="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" filled="f" stroked="f">
+              <v:shape w14:anchorId="18E3D467" id="Text Box 13" o:spid="_x0000_s1027" type="#_x0000_t202" style="position:absolute;left:0;text-align:left;margin-left:2in;margin-top:112.4pt;width:63pt;height:36pt;z-index:251679744;visibility:visible;mso-wrap-style:square;mso-wrap-distance-left:9pt;mso-wrap-distance-top:0;mso-wrap-distance-right:9pt;mso-wrap-distance-bottom:0;mso-position-horizontal:absolute;mso-position-horizontal-relative:text;mso-position-vertical:absolute;mso-position-vertical-relative:text;v-text-anchor:top" o:gfxdata="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" filled="f" stroked="f">
                 <v:textbox>
                   <w:txbxContent>
                     <w:p>
@@ -3227,7 +4017,7 @@
                         <w:rPr>
                           <w:rFonts w:ascii="Arial" w:hAnsi="Arial" w:cs="Arial"/>
                         </w:rPr>
-                        <w:t>6</w:t>
+                        <w:t>f</w:t>
                       </w:r>
                     </w:p>
                   </w:txbxContent>
@@ -3278,7 +4068,7 @@
                         <a:effectLst/>
                         <a:extLst>
                           <a:ext uri="{C572A759-6A51-4108-AA02-DFA0A04FC94B}">
-                            <ma14:wrappingTextBoxFlag xmlns="" xmlns:mo="http://schemas.microsoft.com/office/mac/office/2008/main" xmlns:mv="urn:schemas-microsoft-com:mac:vml" xmlns:o="urn:schemas-microsoft-com:office:office" xmlns:v="urn:schemas-microsoft-com:vml" xmlns:w10="urn:schemas-microsoft-com:office:word" xmlns:w="http://schemas.openxmlformats.org/wordprocessingml/2006/main" xmlns:ma14="http://schemas.microsoft.com/office/mac/drawingml/2011/main"/>
+                            <ma14:wrappingTextBoxFlag xmlns:ma14="http://schemas.microsoft.com/office/mac/drawingml/2011/main" xmlns:w="http://schemas.openxmlformats.org/wordprocessingml/2006/main" xmlns:w10="urn:schemas-microsoft-com:office:word" xmlns:v="urn:schemas-microsoft-com:vml" xmlns:o="urn:schemas-microsoft-com:office:office" xmlns:mv="urn:schemas-microsoft-com:mac:vml" xmlns:mo="http://schemas.microsoft.com/office/mac/office/2008/main" xmlns=""/>
                           </a:ext>
                         </a:extLst>
                       </wps:spPr>
@@ -3308,7 +4098,7 @@
                               <w:rPr>
                                 <w:rFonts w:ascii="Arial" w:hAnsi="Arial" w:cs="Arial"/>
                               </w:rPr>
-                              <w:t>5</w:t>
+                              <w:t>e</w:t>
                             </w:r>
                           </w:p>
                         </w:txbxContent>
@@ -3325,9 +4115,9 @@
               </wp:anchor>
             </w:drawing>
           </mc:Choice>
-          <mc:Fallback xmlns:mo="http://schemas.microsoft.com/office/mac/office/2008/main" xmlns:mv="urn:schemas-microsoft-com:mac:vml">
+          <mc:Fallback>
             <w:pict>
-              <v:shape id="Text Box 12" o:spid="_x0000_s1028" type="#_x0000_t202" style="position:absolute;left:0;text-align:left;margin-left:306pt;margin-top:67.4pt;width:63pt;height:36pt;z-index:251677696;visibility:visible;mso-wrap-style:square;mso-wrap-distance-left:9pt;mso-wrap-distance-top:0;mso-wrap-distance-right:9pt;mso-wrap-distance-bottom:0;mso-position-horizontal:absolute;mso-position-horizontal-relative:text;mso-position-vertical:absolute;mso-position-vertical-relative:text;v-text-anchor:top" o:gfxdata="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" filled="f" stroked="f">
+              <v:shape w14:anchorId="7294CB26" id="Text Box 12" o:spid="_x0000_s1028" type="#_x0000_t202" style="position:absolute;left:0;text-align:left;margin-left:306pt;margin-top:67.4pt;width:63pt;height:36pt;z-index:251677696;visibility:visible;mso-wrap-style:square;mso-wrap-distance-left:9pt;mso-wrap-distance-top:0;mso-wrap-distance-right:9pt;mso-wrap-distance-bottom:0;mso-position-horizontal:absolute;mso-position-horizontal-relative:text;mso-position-vertical:absolute;mso-position-vertical-relative:text;v-text-anchor:top" o:gfxdata="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" filled="f" stroked="f">
                 <v:textbox>
                   <w:txbxContent>
                     <w:p>
@@ -3340,7 +4130,7 @@
                         <w:rPr>
                           <w:rFonts w:ascii="Arial" w:hAnsi="Arial" w:cs="Arial"/>
                         </w:rPr>
-                        <w:t>5</w:t>
+                        <w:t>e</w:t>
                       </w:r>
                     </w:p>
                   </w:txbxContent>
@@ -3391,7 +4181,7 @@
                         <a:effectLst/>
                         <a:extLst>
                           <a:ext uri="{C572A759-6A51-4108-AA02-DFA0A04FC94B}">
-                            <ma14:wrappingTextBoxFlag xmlns="" xmlns:mo="http://schemas.microsoft.com/office/mac/office/2008/main" xmlns:mv="urn:schemas-microsoft-com:mac:vml" xmlns:o="urn:schemas-microsoft-com:office:office" xmlns:v="urn:schemas-microsoft-com:vml" xmlns:w10="urn:schemas-microsoft-com:office:word" xmlns:w="http://schemas.openxmlformats.org/wordprocessingml/2006/main" xmlns:ma14="http://schemas.microsoft.com/office/mac/drawingml/2011/main"/>
+                            <ma14:wrappingTextBoxFlag xmlns:ma14="http://schemas.microsoft.com/office/mac/drawingml/2011/main" xmlns:w="http://schemas.openxmlformats.org/wordprocessingml/2006/main" xmlns:w10="urn:schemas-microsoft-com:office:word" xmlns:v="urn:schemas-microsoft-com:vml" xmlns:o="urn:schemas-microsoft-com:office:office" xmlns:mv="urn:schemas-microsoft-com:mac:vml" xmlns:mo="http://schemas.microsoft.com/office/mac/office/2008/main" xmlns=""/>
                           </a:ext>
                         </a:extLst>
                       </wps:spPr>
@@ -3421,7 +4211,7 @@
                               <w:rPr>
                                 <w:rFonts w:ascii="Arial" w:hAnsi="Arial" w:cs="Arial"/>
                               </w:rPr>
-                              <w:t>4</w:t>
+                              <w:t>d</w:t>
                             </w:r>
                           </w:p>
                         </w:txbxContent>
@@ -3438,9 +4228,9 @@
               </wp:anchor>
             </w:drawing>
           </mc:Choice>
-          <mc:Fallback xmlns:mo="http://schemas.microsoft.com/office/mac/office/2008/main" xmlns:mv="urn:schemas-microsoft-com:mac:vml">
+          <mc:Fallback>
             <w:pict>
-              <v:shape id="Text Box 11" o:spid="_x0000_s1029" type="#_x0000_t202" style="position:absolute;left:0;text-align:left;margin-left:2in;margin-top:72.45pt;width:63pt;height:36pt;z-index:251675648;visibility:visible;mso-wrap-style:square;mso-wrap-distance-left:9pt;mso-wrap-distance-top:0;mso-wrap-distance-right:9pt;mso-wrap-distance-bottom:0;mso-position-horizontal:absolute;mso-position-horizontal-relative:text;mso-position-vertical:absolute;mso-position-vertical-relative:text;v-text-anchor:top" o:gfxdata="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" filled="f" stroked="f">
+              <v:shape w14:anchorId="1DCC65AA" id="Text Box 11" o:spid="_x0000_s1029" type="#_x0000_t202" style="position:absolute;left:0;text-align:left;margin-left:2in;margin-top:72.45pt;width:63pt;height:36pt;z-index:251675648;visibility:visible;mso-wrap-style:square;mso-wrap-distance-left:9pt;mso-wrap-distance-top:0;mso-wrap-distance-right:9pt;mso-wrap-distance-bottom:0;mso-position-horizontal:absolute;mso-position-horizontal-relative:text;mso-position-vertical:absolute;mso-position-vertical-relative:text;v-text-anchor:top" o:gfxdata="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" filled="f" stroked="f">
                 <v:textbox>
                   <w:txbxContent>
                     <w:p>
@@ -3453,7 +4243,7 @@
                         <w:rPr>
                           <w:rFonts w:ascii="Arial" w:hAnsi="Arial" w:cs="Arial"/>
                         </w:rPr>
-                        <w:t>4</w:t>
+                        <w:t>d</w:t>
                       </w:r>
                     </w:p>
                   </w:txbxContent>
@@ -3504,7 +4294,7 @@
                         <a:effectLst/>
                         <a:extLst>
                           <a:ext uri="{C572A759-6A51-4108-AA02-DFA0A04FC94B}">
-                            <ma14:wrappingTextBoxFlag xmlns="" xmlns:mo="http://schemas.microsoft.com/office/mac/office/2008/main" xmlns:mv="urn:schemas-microsoft-com:mac:vml" xmlns:o="urn:schemas-microsoft-com:office:office" xmlns:v="urn:schemas-microsoft-com:vml" xmlns:w10="urn:schemas-microsoft-com:office:word" xmlns:w="http://schemas.openxmlformats.org/wordprocessingml/2006/main" xmlns:ma14="http://schemas.microsoft.com/office/mac/drawingml/2011/main"/>
+                            <ma14:wrappingTextBoxFlag xmlns:ma14="http://schemas.microsoft.com/office/mac/drawingml/2011/main" xmlns:w="http://schemas.openxmlformats.org/wordprocessingml/2006/main" xmlns:w10="urn:schemas-microsoft-com:office:word" xmlns:v="urn:schemas-microsoft-com:vml" xmlns:o="urn:schemas-microsoft-com:office:office" xmlns:mv="urn:schemas-microsoft-com:mac:vml" xmlns:mo="http://schemas.microsoft.com/office/mac/office/2008/main" xmlns=""/>
                           </a:ext>
                         </a:extLst>
                       </wps:spPr>
@@ -3534,7 +4324,7 @@
                               <w:rPr>
                                 <w:rFonts w:ascii="Arial" w:hAnsi="Arial" w:cs="Arial"/>
                               </w:rPr>
-                              <w:t>3</w:t>
+                              <w:t>c</w:t>
                             </w:r>
                           </w:p>
                         </w:txbxContent>
@@ -3551,9 +4341,9 @@
               </wp:anchor>
             </w:drawing>
           </mc:Choice>
-          <mc:Fallback xmlns:mo="http://schemas.microsoft.com/office/mac/office/2008/main" xmlns:mv="urn:schemas-microsoft-com:mac:vml">
+          <mc:Fallback>
             <w:pict>
-              <v:shape id="Text Box 10" o:spid="_x0000_s1030" type="#_x0000_t202" style="position:absolute;left:0;text-align:left;margin-left:4in;margin-top:58.4pt;width:63pt;height:36pt;z-index:251673600;visibility:visible;mso-wrap-style:square;mso-wrap-distance-left:9pt;mso-wrap-distance-top:0;mso-wrap-distance-right:9pt;mso-wrap-distance-bottom:0;mso-position-horizontal:absolute;mso-position-horizontal-relative:text;mso-position-vertical:absolute;mso-position-vertical-relative:text;v-text-anchor:top" o:gfxdata="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" filled="f" stroked="f">
+              <v:shape w14:anchorId="2B0D75E3" id="Text Box 10" o:spid="_x0000_s1030" type="#_x0000_t202" style="position:absolute;left:0;text-align:left;margin-left:4in;margin-top:58.4pt;width:63pt;height:36pt;z-index:251673600;visibility:visible;mso-wrap-style:square;mso-wrap-distance-left:9pt;mso-wrap-distance-top:0;mso-wrap-distance-right:9pt;mso-wrap-distance-bottom:0;mso-position-horizontal:absolute;mso-position-horizontal-relative:text;mso-position-vertical:absolute;mso-position-vertical-relative:text;v-text-anchor:top" o:gfxdata="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" filled="f" stroked="f">
                 <v:textbox>
                   <w:txbxContent>
                     <w:p>
@@ -3566,7 +4356,7 @@
                         <w:rPr>
                           <w:rFonts w:ascii="Arial" w:hAnsi="Arial" w:cs="Arial"/>
                         </w:rPr>
-                        <w:t>3</w:t>
+                        <w:t>c</w:t>
                       </w:r>
                     </w:p>
                   </w:txbxContent>
@@ -3617,7 +4407,7 @@
                         <a:effectLst/>
                         <a:extLst>
                           <a:ext uri="{C572A759-6A51-4108-AA02-DFA0A04FC94B}">
-                            <ma14:wrappingTextBoxFlag xmlns="" xmlns:mo="http://schemas.microsoft.com/office/mac/office/2008/main" xmlns:mv="urn:schemas-microsoft-com:mac:vml" xmlns:o="urn:schemas-microsoft-com:office:office" xmlns:v="urn:schemas-microsoft-com:vml" xmlns:w10="urn:schemas-microsoft-com:office:word" xmlns:w="http://schemas.openxmlformats.org/wordprocessingml/2006/main" xmlns:ma14="http://schemas.microsoft.com/office/mac/drawingml/2011/main"/>
+                            <ma14:wrappingTextBoxFlag xmlns:ma14="http://schemas.microsoft.com/office/mac/drawingml/2011/main" xmlns:w="http://schemas.openxmlformats.org/wordprocessingml/2006/main" xmlns:w10="urn:schemas-microsoft-com:office:word" xmlns:v="urn:schemas-microsoft-com:vml" xmlns:o="urn:schemas-microsoft-com:office:office" xmlns:mv="urn:schemas-microsoft-com:mac:vml" xmlns:mo="http://schemas.microsoft.com/office/mac/office/2008/main" xmlns=""/>
                           </a:ext>
                         </a:extLst>
                       </wps:spPr>
@@ -3647,7 +4437,7 @@
                               <w:rPr>
                                 <w:rFonts w:ascii="Arial" w:hAnsi="Arial" w:cs="Arial"/>
                               </w:rPr>
-                              <w:t>2</w:t>
+                              <w:t>b</w:t>
                             </w:r>
                           </w:p>
                         </w:txbxContent>
@@ -3664,9 +4454,9 @@
               </wp:anchor>
             </w:drawing>
           </mc:Choice>
-          <mc:Fallback xmlns:mo="http://schemas.microsoft.com/office/mac/office/2008/main" xmlns:mv="urn:schemas-microsoft-com:mac:vml">
+          <mc:Fallback>
             <w:pict>
-              <v:shape id="Text Box 9" o:spid="_x0000_s1031" type="#_x0000_t202" style="position:absolute;left:0;text-align:left;margin-left:126pt;margin-top:58.4pt;width:63pt;height:36pt;z-index:251671552;visibility:visible;mso-wrap-style:square;mso-wrap-distance-left:9pt;mso-wrap-distance-top:0;mso-wrap-distance-right:9pt;mso-wrap-distance-bottom:0;mso-position-horizontal:absolute;mso-position-horizontal-relative:text;mso-position-vertical:absolute;mso-position-vertical-relative:text;v-text-anchor:top" o:gfxdata="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" filled="f" stroked="f">
+              <v:shape w14:anchorId="23D87DA2" id="Text Box 9" o:spid="_x0000_s1031" type="#_x0000_t202" style="position:absolute;left:0;text-align:left;margin-left:126pt;margin-top:58.4pt;width:63pt;height:36pt;z-index:251671552;visibility:visible;mso-wrap-style:square;mso-wrap-distance-left:9pt;mso-wrap-distance-top:0;mso-wrap-distance-right:9pt;mso-wrap-distance-bottom:0;mso-position-horizontal:absolute;mso-position-horizontal-relative:text;mso-position-vertical:absolute;mso-position-vertical-relative:text;v-text-anchor:top" o:gfxdata="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" filled="f" stroked="f">
                 <v:textbox>
                   <w:txbxContent>
                     <w:p>
@@ -3679,7 +4469,7 @@
                         <w:rPr>
                           <w:rFonts w:ascii="Arial" w:hAnsi="Arial" w:cs="Arial"/>
                         </w:rPr>
-                        <w:t>2</w:t>
+                        <w:t>b</w:t>
                       </w:r>
                     </w:p>
                   </w:txbxContent>
@@ -3730,7 +4520,7 @@
                         <a:effectLst/>
                         <a:extLst>
                           <a:ext uri="{C572A759-6A51-4108-AA02-DFA0A04FC94B}">
-                            <ma14:wrappingTextBoxFlag xmlns="" xmlns:mo="http://schemas.microsoft.com/office/mac/office/2008/main" xmlns:mv="urn:schemas-microsoft-com:mac:vml" xmlns:o="urn:schemas-microsoft-com:office:office" xmlns:v="urn:schemas-microsoft-com:vml" xmlns:w10="urn:schemas-microsoft-com:office:word" xmlns:w="http://schemas.openxmlformats.org/wordprocessingml/2006/main" xmlns:ma14="http://schemas.microsoft.com/office/mac/drawingml/2011/main"/>
+                            <ma14:wrappingTextBoxFlag xmlns:ma14="http://schemas.microsoft.com/office/mac/drawingml/2011/main" xmlns:w="http://schemas.openxmlformats.org/wordprocessingml/2006/main" xmlns:w10="urn:schemas-microsoft-com:office:word" xmlns:v="urn:schemas-microsoft-com:vml" xmlns:o="urn:schemas-microsoft-com:office:office" xmlns:mv="urn:schemas-microsoft-com:mac:vml" xmlns:mo="http://schemas.microsoft.com/office/mac/office/2008/main" xmlns=""/>
                           </a:ext>
                         </a:extLst>
                       </wps:spPr>
@@ -3760,7 +4550,7 @@
                               <w:rPr>
                                 <w:rFonts w:ascii="Arial" w:hAnsi="Arial" w:cs="Arial"/>
                               </w:rPr>
-                              <w:t>1</w:t>
+                              <w:t>a</w:t>
                             </w:r>
                           </w:p>
                         </w:txbxContent>
@@ -3777,9 +4567,9 @@
               </wp:anchor>
             </w:drawing>
           </mc:Choice>
-          <mc:Fallback xmlns:mo="http://schemas.microsoft.com/office/mac/office/2008/main" xmlns:mv="urn:schemas-microsoft-com:mac:vml">
+          <mc:Fallback>
             <w:pict>
-              <v:shape id="Text Box 8" o:spid="_x0000_s1032" type="#_x0000_t202" style="position:absolute;left:0;text-align:left;margin-left:108pt;margin-top:40.4pt;width:63pt;height:36pt;z-index:251669504;visibility:visible;mso-wrap-style:square;mso-wrap-distance-left:9pt;mso-wrap-distance-top:0;mso-wrap-distance-right:9pt;mso-wrap-distance-bottom:0;mso-position-horizontal:absolute;mso-position-horizontal-relative:text;mso-position-vertical:absolute;mso-position-vertical-relative:text;v-text-anchor:top" o:gfxdata="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" filled="f" stroked="f">
+              <v:shape w14:anchorId="28ADC3A8" id="Text Box 8" o:spid="_x0000_s1032" type="#_x0000_t202" style="position:absolute;left:0;text-align:left;margin-left:108pt;margin-top:40.4pt;width:63pt;height:36pt;z-index:251669504;visibility:visible;mso-wrap-style:square;mso-wrap-distance-left:9pt;mso-wrap-distance-top:0;mso-wrap-distance-right:9pt;mso-wrap-distance-bottom:0;mso-position-horizontal:absolute;mso-position-horizontal-relative:text;mso-position-vertical:absolute;mso-position-vertical-relative:text;v-text-anchor:top" o:gfxdata="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" filled="f" stroked="f">
                 <v:textbox>
                   <w:txbxContent>
                     <w:p>
@@ -3792,7 +4582,7 @@
                         <w:rPr>
                           <w:rFonts w:ascii="Arial" w:hAnsi="Arial" w:cs="Arial"/>
                         </w:rPr>
-                        <w:t>1</w:t>
+                        <w:t>a</w:t>
                       </w:r>
                     </w:p>
                   </w:txbxContent>
@@ -3810,7 +4600,7 @@
         <mc:AlternateContent>
           <mc:Choice Requires="wps">
             <w:drawing>
-              <wp:anchor distT="0" distB="0" distL="114300" distR="114300" simplePos="0" relativeHeight="251663360" behindDoc="0" locked="0" layoutInCell="1" allowOverlap="1" wp14:anchorId="646752CD" wp14:editId="44342A2A">
+              <wp:anchor distT="0" distB="0" distL="114300" distR="114300" simplePos="0" relativeHeight="251663360" behindDoc="0" locked="0" layoutInCell="1" allowOverlap="1" wp14:anchorId="646752CD" wp14:editId="567C32D7">
                 <wp:simplePos x="0" y="0"/>
                 <wp:positionH relativeFrom="column">
                   <wp:posOffset>1828800</wp:posOffset>
@@ -3878,10 +4668,10 @@
               </wp:anchor>
             </w:drawing>
           </mc:Choice>
-          <mc:Fallback xmlns:mo="http://schemas.microsoft.com/office/mac/office/2008/main" xmlns:mv="urn:schemas-microsoft-com:mac:vml">
+          <mc:Fallback>
             <w:pict>
-              <v:rect id="Rectangle 4" o:spid="_x0000_s1026" style="position:absolute;margin-left:2in;margin-top:112.4pt;width:126pt;height:99pt;z-index:251663360;visibility:visible;mso-wrap-style:square;mso-wrap-distance-left:9pt;mso-wrap-distance-top:0;mso-wrap-distance-right:9pt;mso-wrap-distance-bottom:0;mso-position-horizontal:absolute;mso-position-horizontal-relative:text;mso-position-vertical:absolute;mso-position-vertical-relative:text;v-text-anchor:middle" o:gfxdata="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" fillcolor="#c0504d [3205]">
-                <v:shadow on="t" opacity="22937f" mv:blur="40000f" origin=",.5" offset="0,23000emu"/>
+              <v:rect w14:anchorId="04BEBCA6" id="Rectangle 4" o:spid="_x0000_s1026" style="position:absolute;margin-left:2in;margin-top:112.4pt;width:126pt;height:99pt;z-index:251663360;visibility:visible;mso-wrap-style:square;mso-wrap-distance-left:9pt;mso-wrap-distance-top:0;mso-wrap-distance-right:9pt;mso-wrap-distance-bottom:0;mso-position-horizontal:absolute;mso-position-horizontal-relative:text;mso-position-vertical:absolute;mso-position-vertical-relative:text;v-text-anchor:middle" o:gfxdata="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" fillcolor="#c0504d [3205]">
+                <v:shadow on="t" color="black" opacity="22937f" origin=",.5" offset="0,.63889mm"/>
                 <w10:wrap type="through"/>
               </v:rect>
             </w:pict>
@@ -3895,7 +4685,7 @@
         <mc:AlternateContent>
           <mc:Choice Requires="wps">
             <w:drawing>
-              <wp:anchor distT="0" distB="0" distL="114300" distR="114300" simplePos="0" relativeHeight="251665408" behindDoc="0" locked="0" layoutInCell="1" allowOverlap="1" wp14:anchorId="09355F6F" wp14:editId="4B101CF8">
+              <wp:anchor distT="0" distB="0" distL="114300" distR="114300" simplePos="0" relativeHeight="251665408" behindDoc="0" locked="0" layoutInCell="1" allowOverlap="1" wp14:anchorId="09355F6F" wp14:editId="4ADBC650">
                 <wp:simplePos x="0" y="0"/>
                 <wp:positionH relativeFrom="column">
                   <wp:posOffset>1828800</wp:posOffset>
@@ -3969,7 +4759,7 @@
               </wp:anchor>
             </w:drawing>
           </mc:Choice>
-          <mc:Fallback xmlns:mo="http://schemas.microsoft.com/office/mac/office/2008/main" xmlns:mv="urn:schemas-microsoft-com:mac:vml">
+          <mc:Fallback xmlns:mv="urn:schemas-microsoft-com:mac:vml" xmlns:mo="http://schemas.microsoft.com/office/mac/office/2008/main">
             <w:pict>
               <v:rect id="Rectangle 5" o:spid="_x0000_s1026" style="position:absolute;margin-left:2in;margin-top:67.4pt;width:126pt;height:36pt;z-index:251665408;visibility:visible;mso-wrap-style:square;mso-height-percent:0;mso-wrap-distance-left:9pt;mso-wrap-distance-top:0;mso-wrap-distance-right:9pt;mso-wrap-distance-bottom:0;mso-position-horizontal:absolute;mso-position-horizontal-relative:text;mso-position-vertical:absolute;mso-position-vertical-relative:text;mso-height-percent:0;mso-height-relative:margin;v-text-anchor:middle" o:gfxdata="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" fillcolor="#d99594 [1941]">
                 <v:shadow on="t" opacity="22937f" mv:blur="40000f" origin=",.5" offset="0,23000emu"/>
@@ -4060,7 +4850,7 @@
               </wp:anchor>
             </w:drawing>
           </mc:Choice>
-          <mc:Fallback xmlns:mo="http://schemas.microsoft.com/office/mac/office/2008/main" xmlns:mv="urn:schemas-microsoft-com:mac:vml">
+          <mc:Fallback xmlns:mv="urn:schemas-microsoft-com:mac:vml" xmlns:mo="http://schemas.microsoft.com/office/mac/office/2008/main">
             <w:pict>
               <v:rect id="Rectangle 2" o:spid="_x0000_s1026" style="position:absolute;margin-left:126pt;margin-top:58.4pt;width:153pt;height:162pt;z-index:251660288;visibility:visible;mso-wrap-style:square;mso-width-percent:0;mso-wrap-distance-left:9pt;mso-wrap-distance-top:0;mso-wrap-distance-right:9pt;mso-wrap-distance-bottom:0;mso-position-horizontal:absolute;mso-position-horizontal-relative:text;mso-position-vertical:absolute;mso-position-vertical-relative:text;mso-width-percent:0;mso-width-relative:margin;v-text-anchor:middle" o:gfxdata="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" fillcolor="#c2d69b [1942]">
                 <v:shadow on="t" opacity="22937f" mv:blur="40000f" origin=",.5" offset="0,23000emu"/>
@@ -4151,7 +4941,7 @@
               </wp:anchor>
             </w:drawing>
           </mc:Choice>
-          <mc:Fallback xmlns:mo="http://schemas.microsoft.com/office/mac/office/2008/main" xmlns:mv="urn:schemas-microsoft-com:mac:vml">
+          <mc:Fallback xmlns:mv="urn:schemas-microsoft-com:mac:vml" xmlns:mo="http://schemas.microsoft.com/office/mac/office/2008/main">
             <w:pict>
               <v:rect id="Rectangle 3" o:spid="_x0000_s1026" style="position:absolute;margin-left:4in;margin-top:58.4pt;width:99pt;height:162pt;z-index:251662336;visibility:visible;mso-wrap-style:square;mso-width-percent:0;mso-wrap-distance-left:9pt;mso-wrap-distance-top:0;mso-wrap-distance-right:9pt;mso-wrap-distance-bottom:0;mso-position-horizontal:absolute;mso-position-horizontal-relative:text;mso-position-vertical:absolute;mso-position-vertical-relative:text;mso-width-percent:0;mso-width-relative:margin;v-text-anchor:middle" o:gfxdata="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" fillcolor="#fbd4b4 [1305]">
                 <v:shadow on="t" opacity="22937f" mv:blur="40000f" origin=",.5" offset="0,23000emu"/>
@@ -4242,7 +5032,7 @@
               </wp:anchor>
             </w:drawing>
           </mc:Choice>
-          <mc:Fallback xmlns:mo="http://schemas.microsoft.com/office/mac/office/2008/main" xmlns:mv="urn:schemas-microsoft-com:mac:vml">
+          <mc:Fallback xmlns:mv="urn:schemas-microsoft-com:mac:vml" xmlns:mo="http://schemas.microsoft.com/office/mac/office/2008/main">
             <w:pict>
               <v:rect id="Rectangle 1" o:spid="_x0000_s1026" style="position:absolute;margin-left:108pt;margin-top:40.4pt;width:4in;height:189pt;z-index:251659264;visibility:visible;mso-wrap-style:square;mso-width-percent:0;mso-height-percent:0;mso-wrap-distance-left:9pt;mso-wrap-distance-top:0;mso-wrap-distance-right:9pt;mso-wrap-distance-bottom:0;mso-position-horizontal:absolute;mso-position-horizontal-relative:text;mso-position-vertical:absolute;mso-position-vertical-relative:text;mso-width-percent:0;mso-height-percent:0;mso-width-relative:margin;mso-height-relative:margin;v-text-anchor:middle" o:gfxdata="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" fillcolor="white [3212]" strokecolor="black [3213]">
                 <v:shadow on="t" opacity="22937f" mv:blur="40000f" origin=",.5" offset="0,23000emu"/>
@@ -4336,7 +5126,7 @@
               </wp:anchor>
             </w:drawing>
           </mc:Choice>
-          <mc:Fallback xmlns:mo="http://schemas.microsoft.com/office/mac/office/2008/main" xmlns:mv="urn:schemas-microsoft-com:mac:vml">
+          <mc:Fallback xmlns:mv="urn:schemas-microsoft-com:mac:vml" xmlns:mo="http://schemas.microsoft.com/office/mac/office/2008/main">
             <w:pict>
               <v:rect id="Rectangle 7" o:spid="_x0000_s1026" style="position:absolute;margin-left:306pt;margin-top:67.4pt;width:1in;height:36pt;z-index:251668480;visibility:visible;mso-wrap-style:square;mso-width-percent:0;mso-height-percent:0;mso-wrap-distance-left:9pt;mso-wrap-distance-top:0;mso-wrap-distance-right:9pt;mso-wrap-distance-bottom:0;mso-position-horizontal:absolute;mso-position-horizontal-relative:text;mso-position-vertical:absolute;mso-position-vertical-relative:text;mso-width-percent:0;mso-height-percent:0;mso-width-relative:margin;mso-height-relative:margin;v-text-anchor:middle" o:gfxdata="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" fillcolor="#b8cce4 [1300]">
                 <v:shadow on="t" opacity="22937f" mv:blur="40000f" origin=",.5" offset="0,23000emu"/>
@@ -4424,7 +5214,7 @@
               </wp:anchor>
             </w:drawing>
           </mc:Choice>
-          <mc:Fallback xmlns:mo="http://schemas.microsoft.com/office/mac/office/2008/main" xmlns:mv="urn:schemas-microsoft-com:mac:vml">
+          <mc:Fallback xmlns:mv="urn:schemas-microsoft-com:mac:vml" xmlns:mo="http://schemas.microsoft.com/office/mac/office/2008/main">
             <w:pict>
               <v:rect id="Rectangle 6" o:spid="_x0000_s1026" style="position:absolute;margin-left:306pt;margin-top:112.4pt;width:1in;height:99pt;z-index:251667456;visibility:visible;mso-wrap-style:square;mso-width-percent:0;mso-wrap-distance-left:9pt;mso-wrap-distance-top:0;mso-wrap-distance-right:9pt;mso-wrap-distance-bottom:0;mso-position-horizontal:absolute;mso-position-horizontal-relative:text;mso-position-vertical:absolute;mso-position-vertical-relative:text;mso-width-percent:0;mso-width-relative:margin;v-text-anchor:middle" o:gfxdata="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" fillcolor="#4f81bd [3204]">
                 <v:shadow on="t" opacity="22937f" mv:blur="40000f" origin=",.5" offset="0,23000emu"/>
@@ -4435,7 +5225,46 @@
         </mc:AlternateContent>
       </w:r>
       <w:r>
-        <w:t xml:space="preserve"> One numpy array containing the remaining rows for columns 11-13</w:t>
+        <w:t xml:space="preserve"> One </w:t>
+      </w:r>
+      <w:proofErr w:type="spellStart"/>
+      <w:r>
+        <w:t>numpy</w:t>
+      </w:r>
+      <w:proofErr w:type="spellEnd"/>
+      <w:r>
+        <w:t xml:space="preserve"> array containing the remaining rows for columns 11-</w:t>
+      </w:r>
+      <w:r>
+        <w:t>20.</w:t>
+      </w:r>
+    </w:p>
+    <w:p/>
+    <w:p/>
+    <w:p/>
+    <w:p/>
+    <w:p/>
+    <w:p/>
+    <w:p/>
+    <w:p/>
+    <w:p/>
+    <w:p/>
+    <w:p/>
+    <w:p/>
+    <w:p/>
+    <w:p/>
+    <w:p/>
+    <w:p/>
+    <w:p/>
+    <w:p>
+      <w:r>
+        <w:rPr>
+          <w:b/>
+        </w:rPr>
+        <w:t>Additional Exercise:</w:t>
+      </w:r>
+      <w:r>
+        <w:t xml:space="preserve"> Select a column and generate any type of plot from this data.</w:t>
       </w:r>
     </w:p>
     <w:sectPr>
@@ -4491,14 +5320,14 @@
   <w:abstractNum w:abstractNumId="0" w15:restartNumberingAfterBreak="0">
     <w:nsid w:val="01EB329B"/>
     <w:multiLevelType w:val="hybridMultilevel"/>
-    <w:tmpl w:val="9CE20158"/>
-    <w:lvl w:ilvl="0" w:tplc="3D181316">
+    <w:tmpl w:val="C43E2422"/>
+    <w:lvl w:ilvl="0" w:tplc="04090019">
       <w:start w:val="1"/>
-      <w:numFmt w:val="decimal"/>
+      <w:numFmt w:val="lowerLetter"/>
       <w:lvlText w:val="%1."/>
       <w:lvlJc w:val="left"/>
       <w:pPr>
-        <w:ind w:left="720" w:hanging="360"/>
+        <w:ind w:left="1080" w:hanging="360"/>
       </w:pPr>
       <w:rPr>
         <w:rFonts w:hint="default"/>
@@ -4510,7 +5339,7 @@
       <w:lvlText w:val="%2."/>
       <w:lvlJc w:val="left"/>
       <w:pPr>
-        <w:ind w:left="1440" w:hanging="360"/>
+        <w:ind w:left="1080" w:hanging="360"/>
       </w:pPr>
     </w:lvl>
     <w:lvl w:ilvl="2" w:tplc="0409001B" w:tentative="1">
@@ -4519,7 +5348,7 @@
       <w:lvlText w:val="%3."/>
       <w:lvlJc w:val="right"/>
       <w:pPr>
-        <w:ind w:left="2160" w:hanging="180"/>
+        <w:ind w:left="1800" w:hanging="180"/>
       </w:pPr>
     </w:lvl>
     <w:lvl w:ilvl="3" w:tplc="0409000F" w:tentative="1">
@@ -4528,7 +5357,7 @@
       <w:lvlText w:val="%4."/>
       <w:lvlJc w:val="left"/>
       <w:pPr>
-        <w:ind w:left="2880" w:hanging="360"/>
+        <w:ind w:left="2520" w:hanging="360"/>
       </w:pPr>
     </w:lvl>
     <w:lvl w:ilvl="4" w:tplc="04090019" w:tentative="1">
@@ -4537,7 +5366,7 @@
       <w:lvlText w:val="%5."/>
       <w:lvlJc w:val="left"/>
       <w:pPr>
-        <w:ind w:left="3600" w:hanging="360"/>
+        <w:ind w:left="3240" w:hanging="360"/>
       </w:pPr>
     </w:lvl>
     <w:lvl w:ilvl="5" w:tplc="0409001B" w:tentative="1">
@@ -4546,7 +5375,7 @@
       <w:lvlText w:val="%6."/>
       <w:lvlJc w:val="right"/>
       <w:pPr>
-        <w:ind w:left="4320" w:hanging="180"/>
+        <w:ind w:left="3960" w:hanging="180"/>
       </w:pPr>
     </w:lvl>
     <w:lvl w:ilvl="6" w:tplc="0409000F" w:tentative="1">
@@ -4555,7 +5384,7 @@
       <w:lvlText w:val="%7."/>
       <w:lvlJc w:val="left"/>
       <w:pPr>
-        <w:ind w:left="5040" w:hanging="360"/>
+        <w:ind w:left="4680" w:hanging="360"/>
       </w:pPr>
     </w:lvl>
     <w:lvl w:ilvl="7" w:tplc="04090019" w:tentative="1">
@@ -4564,7 +5393,7 @@
       <w:lvlText w:val="%8."/>
       <w:lvlJc w:val="left"/>
       <w:pPr>
-        <w:ind w:left="5760" w:hanging="360"/>
+        <w:ind w:left="5400" w:hanging="360"/>
       </w:pPr>
     </w:lvl>
     <w:lvl w:ilvl="8" w:tplc="0409001B" w:tentative="1">
@@ -4573,7 +5402,7 @@
       <w:lvlText w:val="%9."/>
       <w:lvlJc w:val="right"/>
       <w:pPr>
-        <w:ind w:left="6480" w:hanging="180"/>
+        <w:ind w:left="6120" w:hanging="180"/>
       </w:pPr>
     </w:lvl>
   </w:abstractNum>
@@ -4593,7 +5422,7 @@
         <w:rFonts w:hint="default"/>
       </w:rPr>
     </w:lvl>
-    <w:lvl w:ilvl="1" w:tplc="04090019" w:tentative="1">
+    <w:lvl w:ilvl="1" w:tplc="04090019">
       <w:start w:val="1"/>
       <w:numFmt w:val="lowerLetter"/>
       <w:lvlText w:val="%2."/>
@@ -5692,7 +6521,7 @@
 </file>
 
 <file path=customXml/itemProps1.xml><?xml version="1.0" encoding="utf-8"?>
-<ds:datastoreItem xmlns:ds="http://schemas.openxmlformats.org/officeDocument/2006/customXml" ds:itemID="{254F0B6D-4E7B-FD4F-83EB-0A37A1AAD44C}">
+<ds:datastoreItem xmlns:ds="http://schemas.openxmlformats.org/officeDocument/2006/customXml" ds:itemID="{5DC31BA1-4B4E-9C42-BC2F-1BA70C9A477A}">
   <ds:schemaRefs>
     <ds:schemaRef ds:uri="http://schemas.openxmlformats.org/officeDocument/2006/bibliography"/>
   </ds:schemaRefs>

</xml_diff>